<commit_message>
Update report table of contents
</commit_message>
<xml_diff>
--- a/Report ML frameworks defects.docx
+++ b/Report ML frameworks defects.docx
@@ -55,7 +55,7 @@
           <w:r>
             <w:fldChar w:fldCharType="separate"/>
           </w:r>
-          <w:hyperlink w:anchor="_Toc29298532" w:history="1">
+          <w:hyperlink w:anchor="_Toc29659584" w:history="1">
             <w:r>
               <w:rPr>
                 <w:rStyle w:val="Lienhypertexte"/>
@@ -83,7 +83,7 @@
                 <w:noProof/>
                 <w:webHidden/>
               </w:rPr>
-              <w:instrText xml:space="preserve"> PAGEREF _Toc29298532 \h </w:instrText>
+              <w:instrText xml:space="preserve"> PAGEREF _Toc29659584 \h </w:instrText>
             </w:r>
             <w:r>
               <w:rPr>
@@ -124,14 +124,24 @@
               <w:noProof/>
             </w:rPr>
           </w:pPr>
-          <w:hyperlink w:anchor="_Toc29298533" w:history="1">
+          <w:hyperlink w:anchor="_Toc29659585" w:history="1">
             <w:r>
               <w:rPr>
                 <w:rStyle w:val="Lienhypertexte"/>
                 <w:noProof/>
                 <w:lang w:val="en-CA"/>
               </w:rPr>
-              <w:t>2- Mining scripts for issues and comments (summer week 1 and 2)</w:t>
+              <w:t>2- Mining scripts for issues and comments (summ</w:t>
+            </w:r>
+            <w:bookmarkStart w:id="0" w:name="_GoBack"/>
+            <w:bookmarkEnd w:id="0"/>
+            <w:r>
+              <w:rPr>
+                <w:rStyle w:val="Lienhypertexte"/>
+                <w:noProof/>
+                <w:lang w:val="en-CA"/>
+              </w:rPr>
+              <w:t>er week 1 and 2)</w:t>
             </w:r>
             <w:r>
               <w:rPr>
@@ -152,7 +162,7 @@
                 <w:noProof/>
                 <w:webHidden/>
               </w:rPr>
-              <w:instrText xml:space="preserve"> PAGEREF _Toc29298533 \h </w:instrText>
+              <w:instrText xml:space="preserve"> PAGEREF _Toc29659585 \h </w:instrText>
             </w:r>
             <w:r>
               <w:rPr>
@@ -193,7 +203,7 @@
               <w:noProof/>
             </w:rPr>
           </w:pPr>
-          <w:hyperlink w:anchor="_Toc29298534" w:history="1">
+          <w:hyperlink w:anchor="_Toc29659586" w:history="1">
             <w:r>
               <w:rPr>
                 <w:rStyle w:val="Lienhypertexte"/>
@@ -221,7 +231,7 @@
                 <w:noProof/>
                 <w:webHidden/>
               </w:rPr>
-              <w:instrText xml:space="preserve"> PAGEREF _Toc29298534 \h </w:instrText>
+              <w:instrText xml:space="preserve"> PAGEREF _Toc29659586 \h </w:instrText>
             </w:r>
             <w:r>
               <w:rPr>
@@ -241,7 +251,7 @@
                 <w:noProof/>
                 <w:webHidden/>
               </w:rPr>
-              <w:t>3</w:t>
+              <w:t>2</w:t>
             </w:r>
             <w:r>
               <w:rPr>
@@ -262,7 +272,7 @@
               <w:noProof/>
             </w:rPr>
           </w:pPr>
-          <w:hyperlink w:anchor="_Toc29298535" w:history="1">
+          <w:hyperlink w:anchor="_Toc29659587" w:history="1">
             <w:r>
               <w:rPr>
                 <w:rStyle w:val="Lienhypertexte"/>
@@ -290,7 +300,7 @@
                 <w:noProof/>
                 <w:webHidden/>
               </w:rPr>
-              <w:instrText xml:space="preserve"> PAGEREF _Toc29298535 \h </w:instrText>
+              <w:instrText xml:space="preserve"> PAGEREF _Toc29659587 \h </w:instrText>
             </w:r>
             <w:r>
               <w:rPr>
@@ -331,7 +341,7 @@
               <w:noProof/>
             </w:rPr>
           </w:pPr>
-          <w:hyperlink w:anchor="_Toc29298536" w:history="1">
+          <w:hyperlink w:anchor="_Toc29659588" w:history="1">
             <w:r>
               <w:rPr>
                 <w:rStyle w:val="Lienhypertexte"/>
@@ -359,7 +369,7 @@
                 <w:noProof/>
                 <w:webHidden/>
               </w:rPr>
-              <w:instrText xml:space="preserve"> PAGEREF _Toc29298536 \h </w:instrText>
+              <w:instrText xml:space="preserve"> PAGEREF _Toc29659588 \h </w:instrText>
             </w:r>
             <w:r>
               <w:rPr>
@@ -400,7 +410,7 @@
               <w:noProof/>
             </w:rPr>
           </w:pPr>
-          <w:hyperlink w:anchor="_Toc29298537" w:history="1">
+          <w:hyperlink w:anchor="_Toc29659589" w:history="1">
             <w:r>
               <w:rPr>
                 <w:rStyle w:val="Lienhypertexte"/>
@@ -428,7 +438,7 @@
                 <w:noProof/>
                 <w:webHidden/>
               </w:rPr>
-              <w:instrText xml:space="preserve"> PAGEREF _Toc29298537 \h </w:instrText>
+              <w:instrText xml:space="preserve"> PAGEREF _Toc29659589 \h </w:instrText>
             </w:r>
             <w:r>
               <w:rPr>
@@ -469,7 +479,7 @@
               <w:noProof/>
             </w:rPr>
           </w:pPr>
-          <w:hyperlink w:anchor="_Toc29298538" w:history="1">
+          <w:hyperlink w:anchor="_Toc29659590" w:history="1">
             <w:r>
               <w:rPr>
                 <w:rStyle w:val="Lienhypertexte"/>
@@ -497,7 +507,7 @@
                 <w:noProof/>
                 <w:webHidden/>
               </w:rPr>
-              <w:instrText xml:space="preserve"> PAGEREF _Toc29298538 \h </w:instrText>
+              <w:instrText xml:space="preserve"> PAGEREF _Toc29659590 \h </w:instrText>
             </w:r>
             <w:r>
               <w:rPr>
@@ -538,7 +548,7 @@
               <w:noProof/>
             </w:rPr>
           </w:pPr>
-          <w:hyperlink w:anchor="_Toc29298539" w:history="1">
+          <w:hyperlink w:anchor="_Toc29659591" w:history="1">
             <w:r>
               <w:rPr>
                 <w:rStyle w:val="Lienhypertexte"/>
@@ -566,7 +576,7 @@
                 <w:noProof/>
                 <w:webHidden/>
               </w:rPr>
-              <w:instrText xml:space="preserve"> PAGEREF _Toc29298539 \h </w:instrText>
+              <w:instrText xml:space="preserve"> PAGEREF _Toc29659591 \h </w:instrText>
             </w:r>
             <w:r>
               <w:rPr>
@@ -607,14 +617,14 @@
               <w:noProof/>
             </w:rPr>
           </w:pPr>
-          <w:hyperlink w:anchor="_Toc29298540" w:history="1">
+          <w:hyperlink w:anchor="_Toc29659592" w:history="1">
             <w:r>
               <w:rPr>
                 <w:rStyle w:val="Lienhypertexte"/>
                 <w:noProof/>
                 <w:lang w:val="en-CA"/>
               </w:rPr>
-              <w:t>5.4- Python inserter of the trace call (summer weeks 8-12)</w:t>
+              <w:t>5.4- Python inserter of trace call (summer weeks 8-12)</w:t>
             </w:r>
             <w:r>
               <w:rPr>
@@ -635,7 +645,7 @@
                 <w:noProof/>
                 <w:webHidden/>
               </w:rPr>
-              <w:instrText xml:space="preserve"> PAGEREF _Toc29298540 \h </w:instrText>
+              <w:instrText xml:space="preserve"> PAGEREF _Toc29659592 \h </w:instrText>
             </w:r>
             <w:r>
               <w:rPr>
@@ -676,7 +686,7 @@
               <w:noProof/>
             </w:rPr>
           </w:pPr>
-          <w:hyperlink w:anchor="_Toc29298541" w:history="1">
+          <w:hyperlink w:anchor="_Toc29659593" w:history="1">
             <w:r>
               <w:rPr>
                 <w:rStyle w:val="Lienhypertexte"/>
@@ -704,7 +714,7 @@
                 <w:noProof/>
                 <w:webHidden/>
               </w:rPr>
-              <w:instrText xml:space="preserve"> PAGEREF _Toc29298541 \h </w:instrText>
+              <w:instrText xml:space="preserve"> PAGEREF _Toc29659593 \h </w:instrText>
             </w:r>
             <w:r>
               <w:rPr>
@@ -745,14 +755,14 @@
               <w:noProof/>
             </w:rPr>
           </w:pPr>
-          <w:hyperlink w:anchor="_Toc29298542" w:history="1">
+          <w:hyperlink w:anchor="_Toc29659594" w:history="1">
             <w:r>
               <w:rPr>
                 <w:rStyle w:val="Lienhypertexte"/>
                 <w:noProof/>
                 <w:lang w:val="en-CA"/>
               </w:rPr>
-              <w:t>PyTorch building and training (fall week 2-8)</w:t>
+              <w:t>7- PyTorch building and training (fall week 2-8)</w:t>
             </w:r>
             <w:r>
               <w:rPr>
@@ -773,7 +783,7 @@
                 <w:noProof/>
                 <w:webHidden/>
               </w:rPr>
-              <w:instrText xml:space="preserve"> PAGEREF _Toc29298542 \h </w:instrText>
+              <w:instrText xml:space="preserve"> PAGEREF _Toc29659594 \h </w:instrText>
             </w:r>
             <w:r>
               <w:rPr>
@@ -793,7 +803,7 @@
                 <w:noProof/>
                 <w:webHidden/>
               </w:rPr>
-              <w:t>7</w:t>
+              <w:t>6</w:t>
             </w:r>
             <w:r>
               <w:rPr>
@@ -814,14 +824,14 @@
               <w:noProof/>
             </w:rPr>
           </w:pPr>
-          <w:hyperlink w:anchor="_Toc29298543" w:history="1">
+          <w:hyperlink w:anchor="_Toc29659595" w:history="1">
             <w:r>
               <w:rPr>
                 <w:rStyle w:val="Lienhypertexte"/>
                 <w:noProof/>
                 <w:lang w:val="en-CA"/>
               </w:rPr>
-              <w:t>PyTorch training with trace calls (fall week 8)</w:t>
+              <w:t>7.1- PyTorch training with trace calls (fall week 8)</w:t>
             </w:r>
             <w:r>
               <w:rPr>
@@ -842,7 +852,7 @@
                 <w:noProof/>
                 <w:webHidden/>
               </w:rPr>
-              <w:instrText xml:space="preserve"> PAGEREF _Toc29298543 \h </w:instrText>
+              <w:instrText xml:space="preserve"> PAGEREF _Toc29659595 \h </w:instrText>
             </w:r>
             <w:r>
               <w:rPr>
@@ -883,14 +893,14 @@
               <w:noProof/>
             </w:rPr>
           </w:pPr>
-          <w:hyperlink w:anchor="_Toc29298544" w:history="1">
+          <w:hyperlink w:anchor="_Toc29659596" w:history="1">
             <w:r>
               <w:rPr>
                 <w:rStyle w:val="Lienhypertexte"/>
                 <w:noProof/>
                 <w:lang w:val="en-CA"/>
               </w:rPr>
-              <w:t>Add more models to training (fall week 3)</w:t>
+              <w:t>8- Add more models to PyTorch training (fall week 3)</w:t>
             </w:r>
             <w:r>
               <w:rPr>
@@ -911,7 +921,7 @@
                 <w:noProof/>
                 <w:webHidden/>
               </w:rPr>
-              <w:instrText xml:space="preserve"> PAGEREF _Toc29298544 \h </w:instrText>
+              <w:instrText xml:space="preserve"> PAGEREF _Toc29659596 \h </w:instrText>
             </w:r>
             <w:r>
               <w:rPr>
@@ -931,7 +941,7 @@
                 <w:noProof/>
                 <w:webHidden/>
               </w:rPr>
-              <w:t>8</w:t>
+              <w:t>7</w:t>
             </w:r>
             <w:r>
               <w:rPr>
@@ -952,14 +962,14 @@
               <w:noProof/>
             </w:rPr>
           </w:pPr>
-          <w:hyperlink w:anchor="_Toc29298545" w:history="1">
+          <w:hyperlink w:anchor="_Toc29659597" w:history="1">
             <w:r>
               <w:rPr>
                 <w:rStyle w:val="Lienhypertexte"/>
                 <w:noProof/>
                 <w:lang w:val="en-CA"/>
               </w:rPr>
-              <w:t>Parameters checker (fall week 3-5 for params checker)</w:t>
+              <w:t>9- Parameters checker (fall week 3-5)</w:t>
             </w:r>
             <w:r>
               <w:rPr>
@@ -980,7 +990,7 @@
                 <w:noProof/>
                 <w:webHidden/>
               </w:rPr>
-              <w:instrText xml:space="preserve"> PAGEREF _Toc29298545 \h </w:instrText>
+              <w:instrText xml:space="preserve"> PAGEREF _Toc29659597 \h </w:instrText>
             </w:r>
             <w:r>
               <w:rPr>
@@ -1000,7 +1010,7 @@
                 <w:noProof/>
                 <w:webHidden/>
               </w:rPr>
-              <w:t>8</w:t>
+              <w:t>7</w:t>
             </w:r>
             <w:r>
               <w:rPr>
@@ -1021,14 +1031,14 @@
               <w:noProof/>
             </w:rPr>
           </w:pPr>
-          <w:hyperlink w:anchor="_Toc29298546" w:history="1">
+          <w:hyperlink w:anchor="_Toc29659598" w:history="1">
             <w:r>
               <w:rPr>
                 <w:rStyle w:val="Lienhypertexte"/>
                 <w:noProof/>
                 <w:lang w:val="en-CA"/>
               </w:rPr>
-              <w:t>Mini tracer and python debug tool (fall week 6)</w:t>
+              <w:t>10- Mini tracer and python debug tool (fall week 6)</w:t>
             </w:r>
             <w:r>
               <w:rPr>
@@ -1049,7 +1059,7 @@
                 <w:noProof/>
                 <w:webHidden/>
               </w:rPr>
-              <w:instrText xml:space="preserve"> PAGEREF _Toc29298546 \h </w:instrText>
+              <w:instrText xml:space="preserve"> PAGEREF _Toc29659598 \h </w:instrText>
             </w:r>
             <w:r>
               <w:rPr>
@@ -1069,7 +1079,7 @@
                 <w:noProof/>
                 <w:webHidden/>
               </w:rPr>
-              <w:t>8</w:t>
+              <w:t>7</w:t>
             </w:r>
             <w:r>
               <w:rPr>
@@ -1090,14 +1100,14 @@
               <w:noProof/>
             </w:rPr>
           </w:pPr>
-          <w:hyperlink w:anchor="_Toc29298547" w:history="1">
+          <w:hyperlink w:anchor="_Toc29659599" w:history="1">
             <w:r>
               <w:rPr>
                 <w:rStyle w:val="Lienhypertexte"/>
                 <w:noProof/>
                 <w:lang w:val="en-CA"/>
               </w:rPr>
-              <w:t>(fall week 9)</w:t>
+              <w:t>11- Sklearn defects analysis (fall week 9-12)</w:t>
             </w:r>
             <w:r>
               <w:rPr>
@@ -1118,7 +1128,7 @@
                 <w:noProof/>
                 <w:webHidden/>
               </w:rPr>
-              <w:instrText xml:space="preserve"> PAGEREF _Toc29298547 \h </w:instrText>
+              <w:instrText xml:space="preserve"> PAGEREF _Toc29659599 \h </w:instrText>
             </w:r>
             <w:r>
               <w:rPr>
@@ -1159,13 +1169,14 @@
               <w:noProof/>
             </w:rPr>
           </w:pPr>
-          <w:hyperlink w:anchor="_Toc29298548" w:history="1">
+          <w:hyperlink w:anchor="_Toc29659600" w:history="1">
             <w:r>
               <w:rPr>
                 <w:rStyle w:val="Lienhypertexte"/>
                 <w:noProof/>
-              </w:rPr>
-              <w:t>(fall week 10)</w:t>
+                <w:lang w:val="en-CA"/>
+              </w:rPr>
+              <w:t>12- Python inserter of trace call version 2 (fall week 12)</w:t>
             </w:r>
             <w:r>
               <w:rPr>
@@ -1186,7 +1197,7 @@
                 <w:noProof/>
                 <w:webHidden/>
               </w:rPr>
-              <w:instrText xml:space="preserve"> PAGEREF _Toc29298548 \h </w:instrText>
+              <w:instrText xml:space="preserve"> PAGEREF _Toc29659600 \h </w:instrText>
             </w:r>
             <w:r>
               <w:rPr>
@@ -1207,142 +1218,6 @@
                 <w:webHidden/>
               </w:rPr>
               <w:t>9</w:t>
-            </w:r>
-            <w:r>
-              <w:rPr>
-                <w:noProof/>
-                <w:webHidden/>
-              </w:rPr>
-              <w:fldChar w:fldCharType="end"/>
-            </w:r>
-          </w:hyperlink>
-        </w:p>
-        <w:p>
-          <w:pPr>
-            <w:pStyle w:val="TM1"/>
-            <w:tabs>
-              <w:tab w:val="right" w:leader="dot" w:pos="10070"/>
-            </w:tabs>
-            <w:rPr>
-              <w:noProof/>
-            </w:rPr>
-          </w:pPr>
-          <w:hyperlink w:anchor="_Toc29298549" w:history="1">
-            <w:r>
-              <w:rPr>
-                <w:rStyle w:val="Lienhypertexte"/>
-                <w:noProof/>
-              </w:rPr>
-              <w:t>(fall week 11)</w:t>
-            </w:r>
-            <w:r>
-              <w:rPr>
-                <w:noProof/>
-                <w:webHidden/>
-              </w:rPr>
-              <w:tab/>
-            </w:r>
-            <w:r>
-              <w:rPr>
-                <w:noProof/>
-                <w:webHidden/>
-              </w:rPr>
-              <w:fldChar w:fldCharType="begin"/>
-            </w:r>
-            <w:r>
-              <w:rPr>
-                <w:noProof/>
-                <w:webHidden/>
-              </w:rPr>
-              <w:instrText xml:space="preserve"> PAGEREF _Toc29298549 \h </w:instrText>
-            </w:r>
-            <w:r>
-              <w:rPr>
-                <w:noProof/>
-                <w:webHidden/>
-              </w:rPr>
-            </w:r>
-            <w:r>
-              <w:rPr>
-                <w:noProof/>
-                <w:webHidden/>
-              </w:rPr>
-              <w:fldChar w:fldCharType="separate"/>
-            </w:r>
-            <w:r>
-              <w:rPr>
-                <w:noProof/>
-                <w:webHidden/>
-              </w:rPr>
-              <w:t>9</w:t>
-            </w:r>
-            <w:r>
-              <w:rPr>
-                <w:noProof/>
-                <w:webHidden/>
-              </w:rPr>
-              <w:fldChar w:fldCharType="end"/>
-            </w:r>
-          </w:hyperlink>
-        </w:p>
-        <w:p>
-          <w:pPr>
-            <w:pStyle w:val="TM1"/>
-            <w:tabs>
-              <w:tab w:val="right" w:leader="dot" w:pos="10070"/>
-            </w:tabs>
-            <w:rPr>
-              <w:noProof/>
-            </w:rPr>
-          </w:pPr>
-          <w:hyperlink w:anchor="_Toc29298550" w:history="1">
-            <w:r>
-              <w:rPr>
-                <w:rStyle w:val="Lienhypertexte"/>
-                <w:noProof/>
-              </w:rPr>
-              <w:t>(fall week 12)</w:t>
-            </w:r>
-            <w:r>
-              <w:rPr>
-                <w:noProof/>
-                <w:webHidden/>
-              </w:rPr>
-              <w:tab/>
-            </w:r>
-            <w:r>
-              <w:rPr>
-                <w:noProof/>
-                <w:webHidden/>
-              </w:rPr>
-              <w:fldChar w:fldCharType="begin"/>
-            </w:r>
-            <w:r>
-              <w:rPr>
-                <w:noProof/>
-                <w:webHidden/>
-              </w:rPr>
-              <w:instrText xml:space="preserve"> PAGEREF _Toc29298550 \h </w:instrText>
-            </w:r>
-            <w:r>
-              <w:rPr>
-                <w:noProof/>
-                <w:webHidden/>
-              </w:rPr>
-            </w:r>
-            <w:r>
-              <w:rPr>
-                <w:noProof/>
-                <w:webHidden/>
-              </w:rPr>
-              <w:fldChar w:fldCharType="separate"/>
-            </w:r>
-            <w:r>
-              <w:rPr>
-                <w:noProof/>
-                <w:webHidden/>
-              </w:rPr>
-              <w:t>10</w:t>
             </w:r>
             <w:r>
               <w:rPr>
@@ -1390,7 +1265,7 @@
           <w:lang w:val="en-CA"/>
         </w:rPr>
       </w:pPr>
-      <w:bookmarkStart w:id="0" w:name="_Toc29298532"/>
+      <w:bookmarkStart w:id="1" w:name="_Toc29659584"/>
       <w:r>
         <w:rPr>
           <w:lang w:val="en-CA"/>
@@ -1440,7 +1315,7 @@
         </w:rPr>
         <w:t>week 1)</w:t>
       </w:r>
-      <w:bookmarkEnd w:id="0"/>
+      <w:bookmarkEnd w:id="1"/>
     </w:p>
     <w:p>
       <w:pPr>
@@ -1603,14 +1478,12 @@
         </w:rPr>
         <w:t xml:space="preserve">2) </w:t>
       </w:r>
-      <w:proofErr w:type="spellStart"/>
       <w:r>
         <w:rPr>
           <w:lang w:val="en-CA"/>
         </w:rPr>
         <w:t>Keras</w:t>
       </w:r>
-      <w:proofErr w:type="spellEnd"/>
       <w:r>
         <w:rPr>
           <w:lang w:val="en-CA"/>
@@ -1629,16 +1502,8 @@
         <w:rPr>
           <w:lang w:val="en-CA"/>
         </w:rPr>
-        <w:t xml:space="preserve">3) </w:t>
-      </w:r>
-      <w:proofErr w:type="spellStart"/>
-      <w:r>
-        <w:rPr>
-          <w:lang w:val="en-CA"/>
-        </w:rPr>
-        <w:t>PyTorch</w:t>
-      </w:r>
-      <w:proofErr w:type="spellEnd"/>
+        <w:t>3) PyTorch</w:t>
+      </w:r>
     </w:p>
     <w:p>
       <w:pPr>
@@ -1741,38 +1606,22 @@
         <w:rPr>
           <w:lang w:val="en-CA"/>
         </w:rPr>
-        <w:t xml:space="preserve">10) </w:t>
-      </w:r>
-      <w:proofErr w:type="spellStart"/>
-      <w:r>
-        <w:rPr>
-          <w:lang w:val="en-CA"/>
-        </w:rPr>
-        <w:t>Chainer</w:t>
-      </w:r>
-      <w:proofErr w:type="spellEnd"/>
-    </w:p>
-    <w:p>
-      <w:pPr>
-        <w:jc w:val="both"/>
-        <w:rPr>
-          <w:lang w:val="en-CA"/>
-        </w:rPr>
-      </w:pPr>
-      <w:r>
-        <w:rPr>
-          <w:lang w:val="en-CA"/>
-        </w:rPr>
-        <w:t xml:space="preserve">11) </w:t>
-      </w:r>
-      <w:proofErr w:type="spellStart"/>
-      <w:r>
-        <w:rPr>
-          <w:lang w:val="en-CA"/>
-        </w:rPr>
-        <w:t>FastAI</w:t>
-      </w:r>
-      <w:proofErr w:type="spellEnd"/>
+        <w:t>10) Chainer</w:t>
+      </w:r>
+    </w:p>
+    <w:p>
+      <w:pPr>
+        <w:jc w:val="both"/>
+        <w:rPr>
+          <w:lang w:val="en-CA"/>
+        </w:rPr>
+      </w:pPr>
+      <w:r>
+        <w:rPr>
+          <w:lang w:val="en-CA"/>
+        </w:rPr>
+        <w:t>11) FastAI</w:t>
+      </w:r>
     </w:p>
     <w:p>
       <w:pPr>
@@ -1864,21 +1713,7 @@
         <w:rPr>
           <w:lang w:val="en-CA"/>
         </w:rPr>
-        <w:t xml:space="preserve">I also noted each framework’s </w:t>
-      </w:r>
-      <w:proofErr w:type="spellStart"/>
-      <w:r>
-        <w:rPr>
-          <w:lang w:val="en-CA"/>
-        </w:rPr>
-        <w:t>Github</w:t>
-      </w:r>
-      <w:proofErr w:type="spellEnd"/>
-      <w:r>
-        <w:rPr>
-          <w:lang w:val="en-CA"/>
-        </w:rPr>
-        <w:t>, bug repositor</w:t>
+        <w:t>I also noted each framework’s Github, bug repositor</w:t>
       </w:r>
       <w:r>
         <w:rPr>
@@ -1901,7 +1736,7 @@
           <w:lang w:val="en-CA"/>
         </w:rPr>
       </w:pPr>
-      <w:bookmarkStart w:id="1" w:name="_Toc29298533"/>
+      <w:bookmarkStart w:id="2" w:name="_Toc29659585"/>
       <w:r>
         <w:rPr>
           <w:lang w:val="en-CA"/>
@@ -1950,7 +1785,7 @@
         </w:rPr>
         <w:t xml:space="preserve"> and 2)</w:t>
       </w:r>
-      <w:bookmarkEnd w:id="1"/>
+      <w:bookmarkEnd w:id="2"/>
     </w:p>
     <w:p>
       <w:pPr>
@@ -2137,7 +1972,7 @@
           <w:lang w:val="en-CA"/>
         </w:rPr>
       </w:pPr>
-      <w:bookmarkStart w:id="2" w:name="_Toc29298534"/>
+      <w:bookmarkStart w:id="3" w:name="_Toc29659586"/>
       <w:r>
         <w:rPr>
           <w:lang w:val="en-CA"/>
@@ -2222,7 +2057,7 @@
         </w:rPr>
         <w:t>)</w:t>
       </w:r>
-      <w:bookmarkEnd w:id="2"/>
+      <w:bookmarkEnd w:id="3"/>
     </w:p>
     <w:p>
       <w:pPr>
@@ -2653,43 +2488,13 @@
         <w:rPr>
           <w:lang w:val="en-CA"/>
         </w:rPr>
-        <w:t>[</w:t>
-      </w:r>
-      <w:proofErr w:type="spellStart"/>
-      <w:proofErr w:type="gramStart"/>
-      <w:r>
-        <w:rPr>
-          <w:lang w:val="en-CA"/>
-        </w:rPr>
-        <w:t>label:bug</w:t>
-      </w:r>
-      <w:proofErr w:type="spellEnd"/>
-      <w:proofErr w:type="gramEnd"/>
-      <w:r>
-        <w:rPr>
-          <w:lang w:val="en-CA"/>
-        </w:rPr>
-        <w:t xml:space="preserve">] </w:t>
-      </w:r>
-      <w:r>
-        <w:rPr>
-          <w:lang w:val="en-CA"/>
-        </w:rPr>
-        <w:t xml:space="preserve">Exhaustive manual reading of Caffe issues with </w:t>
-      </w:r>
-      <w:proofErr w:type="spellStart"/>
-      <w:r>
-        <w:rPr>
-          <w:lang w:val="en-CA"/>
-        </w:rPr>
-        <w:t>label:bug</w:t>
-      </w:r>
-      <w:proofErr w:type="spellEnd"/>
-      <w:r>
-        <w:rPr>
-          <w:lang w:val="en-CA"/>
-        </w:rPr>
-        <w:t>. The “Our Notes” columns contains Emilio’s opinion of the impact of bugs, which is a better indicator than the grade in the “Issue title” column.</w:t>
+        <w:t xml:space="preserve">[label:bug] </w:t>
+      </w:r>
+      <w:r>
+        <w:rPr>
+          <w:lang w:val="en-CA"/>
+        </w:rPr>
+        <w:t>Exhaustive manual reading of Caffe issues with label:bug. The “Our Notes” columns contains Emilio’s opinion of the impact of bugs, which is a better indicator than the grade in the “Issue title” column.</w:t>
       </w:r>
       <w:r>
         <w:rPr>
@@ -3179,13 +2984,8 @@
         <w:jc w:val="both"/>
       </w:pPr>
       <w:r>
-        <w:t xml:space="preserve">PR: </w:t>
-      </w:r>
-      <w:proofErr w:type="spellStart"/>
-      <w:r>
-        <w:t>empty</w:t>
-      </w:r>
-      <w:proofErr w:type="spellEnd"/>
+        <w:t>PR: empty</w:t>
+      </w:r>
       <w:r>
         <w:t>.</w:t>
       </w:r>
@@ -3201,17 +3001,8 @@
           <w:b/>
           <w:lang w:val="en-CA"/>
         </w:rPr>
-        <w:t xml:space="preserve">Document 5: manually reading </w:t>
-      </w:r>
-      <w:proofErr w:type="spellStart"/>
-      <w:r>
-        <w:rPr>
-          <w:b/>
-          <w:lang w:val="en-CA"/>
-        </w:rPr>
-        <w:t>Keras</w:t>
-      </w:r>
-      <w:proofErr w:type="spellEnd"/>
+        <w:t>Document 5: manually reading Keras</w:t>
+      </w:r>
       <w:r>
         <w:rPr>
           <w:lang w:val="en-CA"/>
@@ -3252,19 +3043,11 @@
           <w:lang w:val="en-CA"/>
         </w:rPr>
       </w:pPr>
-      <w:proofErr w:type="spellStart"/>
-      <w:r>
-        <w:rPr>
-          <w:lang w:val="en-CA"/>
-        </w:rPr>
-        <w:t>Keras</w:t>
-      </w:r>
-      <w:proofErr w:type="spellEnd"/>
-      <w:r>
-        <w:rPr>
-          <w:lang w:val="en-CA"/>
-        </w:rPr>
-        <w:t xml:space="preserve"> relevant issues</w:t>
+      <w:r>
+        <w:rPr>
+          <w:lang w:val="en-CA"/>
+        </w:rPr>
+        <w:t>Keras relevant issues</w:t>
       </w:r>
       <w:r>
         <w:rPr>
@@ -3307,16 +3090,8 @@
         <w:rPr>
           <w:lang w:val="en-CA"/>
         </w:rPr>
-        <w:t xml:space="preserve">Covers a fewer number of issues than </w:t>
-      </w:r>
-      <w:proofErr w:type="spellStart"/>
-      <w:r>
-        <w:rPr>
-          <w:lang w:val="en-CA"/>
-        </w:rPr>
-        <w:t>PyTorch</w:t>
-      </w:r>
-      <w:proofErr w:type="spellEnd"/>
+        <w:t>Covers a fewer number of issues than PyTorch</w:t>
+      </w:r>
       <w:r>
         <w:rPr>
           <w:lang w:val="en-CA"/>
@@ -3327,21 +3102,7 @@
         <w:rPr>
           <w:lang w:val="en-CA"/>
         </w:rPr>
-        <w:t xml:space="preserve"> I started to focus on </w:t>
-      </w:r>
-      <w:proofErr w:type="spellStart"/>
-      <w:r>
-        <w:rPr>
-          <w:lang w:val="en-CA"/>
-        </w:rPr>
-        <w:t>Pytorch</w:t>
-      </w:r>
-      <w:proofErr w:type="spellEnd"/>
-      <w:r>
-        <w:rPr>
-          <w:lang w:val="en-CA"/>
-        </w:rPr>
-        <w:t xml:space="preserve"> because of its </w:t>
+        <w:t xml:space="preserve"> I started to focus on Pytorch because of its </w:t>
       </w:r>
       <w:r>
         <w:rPr>
@@ -3410,17 +3171,8 @@
           <w:b/>
           <w:lang w:val="en-CA"/>
         </w:rPr>
-        <w:t xml:space="preserve">lly reading </w:t>
-      </w:r>
-      <w:proofErr w:type="spellStart"/>
-      <w:r>
-        <w:rPr>
-          <w:b/>
-          <w:lang w:val="en-CA"/>
-        </w:rPr>
-        <w:t>PyTorch</w:t>
-      </w:r>
-      <w:proofErr w:type="spellEnd"/>
+        <w:t>lly reading PyTorch</w:t>
+      </w:r>
       <w:r>
         <w:rPr>
           <w:b/>
@@ -3505,7 +3257,6 @@
           <w:lang w:val="en-CA"/>
         </w:rPr>
       </w:pPr>
-      <w:proofErr w:type="spellStart"/>
       <w:r>
         <w:rPr>
           <w:lang w:val="en-CA"/>
@@ -3516,14 +3267,7 @@
         <w:rPr>
           <w:lang w:val="en-CA"/>
         </w:rPr>
-        <w:t>yTorch</w:t>
-      </w:r>
-      <w:proofErr w:type="spellEnd"/>
-      <w:r>
-        <w:rPr>
-          <w:lang w:val="en-CA"/>
-        </w:rPr>
-        <w:t xml:space="preserve"> relevant issues</w:t>
+        <w:t>yTorch relevant issues</w:t>
       </w:r>
       <w:r>
         <w:rPr>
@@ -3647,14 +3391,12 @@
           <w:lang w:val="en-CA"/>
         </w:rPr>
       </w:pPr>
-      <w:proofErr w:type="spellStart"/>
       <w:r>
         <w:rPr>
           <w:lang w:val="en-CA"/>
         </w:rPr>
         <w:t>PyTorch</w:t>
       </w:r>
-      <w:proofErr w:type="spellEnd"/>
       <w:r>
         <w:rPr>
           <w:lang w:val="en-CA"/>
@@ -3720,21 +3462,7 @@
         <w:rPr>
           <w:lang w:val="en-CA"/>
         </w:rPr>
-        <w:t xml:space="preserve"> found using grep and </w:t>
-      </w:r>
-      <w:proofErr w:type="spellStart"/>
-      <w:r>
-        <w:rPr>
-          <w:lang w:val="en-CA"/>
-        </w:rPr>
-        <w:t>gitlog</w:t>
-      </w:r>
-      <w:proofErr w:type="spellEnd"/>
-      <w:r>
-        <w:rPr>
-          <w:lang w:val="en-CA"/>
-        </w:rPr>
-        <w:t xml:space="preserve"> with keyword “bug” (and possibly “fix” and “bugfix” too…). I read a certain number of issues, then skip</w:t>
+        <w:t xml:space="preserve"> found using grep and gitlog with keyword “bug” (and possibly “fix” and “bugfix” too…). I read a certain number of issues, then skip</w:t>
       </w:r>
       <w:r>
         <w:rPr>
@@ -3746,14 +3474,7 @@
         <w:rPr>
           <w:lang w:val="en-CA"/>
         </w:rPr>
-        <w:t xml:space="preserve"> </w:t>
-      </w:r>
-      <w:proofErr w:type="gramStart"/>
-      <w:r>
-        <w:rPr>
-          <w:lang w:val="en-CA"/>
-        </w:rPr>
-        <w:t xml:space="preserve">a </w:t>
+        <w:t xml:space="preserve"> a </w:t>
       </w:r>
       <w:r>
         <w:rPr>
@@ -3761,7 +3482,6 @@
         </w:rPr>
         <w:t>number of</w:t>
       </w:r>
-      <w:proofErr w:type="gramEnd"/>
       <w:r>
         <w:rPr>
           <w:lang w:val="en-CA"/>
@@ -3787,19 +3507,11 @@
           <w:lang w:val="en-CA"/>
         </w:rPr>
       </w:pPr>
-      <w:proofErr w:type="spellStart"/>
-      <w:r>
-        <w:rPr>
-          <w:lang w:val="en-CA"/>
-        </w:rPr>
-        <w:t>PyTorch</w:t>
-      </w:r>
-      <w:proofErr w:type="spellEnd"/>
-      <w:r>
-        <w:rPr>
-          <w:lang w:val="en-CA"/>
-        </w:rPr>
-        <w:t xml:space="preserve"> files history, suggestion from</w:t>
+      <w:r>
+        <w:rPr>
+          <w:lang w:val="en-CA"/>
+        </w:rPr>
+        <w:t>PyTorch files history, suggestion from</w:t>
       </w:r>
       <w:r>
         <w:rPr>
@@ -3885,21 +3597,7 @@
         <w:rPr>
           <w:lang w:val="en-CA"/>
         </w:rPr>
-        <w:t xml:space="preserve"> and pooling.py. No interesting results for </w:t>
-      </w:r>
-      <w:proofErr w:type="spellStart"/>
-      <w:r>
-        <w:rPr>
-          <w:lang w:val="en-CA"/>
-        </w:rPr>
-        <w:t>maxpooling</w:t>
-      </w:r>
-      <w:proofErr w:type="spellEnd"/>
-      <w:r>
-        <w:rPr>
-          <w:lang w:val="en-CA"/>
-        </w:rPr>
-        <w:t xml:space="preserve"> and pooling. No Emilio notes, but he said #12952</w:t>
+        <w:t xml:space="preserve"> and pooling.py. No interesting results for maxpooling and pooling. No Emilio notes, but he said #12952</w:t>
       </w:r>
       <w:r>
         <w:rPr>
@@ -3928,7 +3626,7 @@
           <w:lang w:val="en-CA"/>
         </w:rPr>
       </w:pPr>
-      <w:bookmarkStart w:id="3" w:name="_Toc29298535"/>
+      <w:bookmarkStart w:id="4" w:name="_Toc29659587"/>
       <w:r>
         <w:rPr>
           <w:lang w:val="en-CA"/>
@@ -3971,7 +3669,7 @@
         </w:rPr>
         <w:t>weeks 4 and 5)</w:t>
       </w:r>
-      <w:bookmarkEnd w:id="3"/>
+      <w:bookmarkEnd w:id="4"/>
     </w:p>
     <w:p>
       <w:pPr>
@@ -4091,19 +3789,11 @@
         </w:rPr>
         <w:t xml:space="preserve"> (</w:t>
       </w:r>
-      <w:proofErr w:type="spellStart"/>
-      <w:r>
-        <w:rPr>
-          <w:lang w:val="en-CA"/>
-        </w:rPr>
-        <w:t>gpu</w:t>
-      </w:r>
-      <w:proofErr w:type="spellEnd"/>
-      <w:r>
-        <w:rPr>
-          <w:lang w:val="en-CA"/>
-        </w:rPr>
-        <w:t>) (</w:t>
+      <w:r>
+        <w:rPr>
+          <w:lang w:val="en-CA"/>
+        </w:rPr>
+        <w:t>gpu) (</w:t>
       </w:r>
       <w:r>
         <w:rPr>
@@ -4133,21 +3823,7 @@
         <w:rPr>
           <w:lang w:val="en-CA"/>
         </w:rPr>
-        <w:t xml:space="preserve"> TensorFlow </w:t>
-      </w:r>
-      <w:proofErr w:type="spellStart"/>
-      <w:r>
-        <w:rPr>
-          <w:lang w:val="en-CA"/>
-        </w:rPr>
-        <w:t>gpu</w:t>
-      </w:r>
-      <w:proofErr w:type="spellEnd"/>
-      <w:r>
-        <w:rPr>
-          <w:lang w:val="en-CA"/>
-        </w:rPr>
-        <w:t xml:space="preserve"> version.</w:t>
+        <w:t xml:space="preserve"> TensorFlow gpu version.</w:t>
       </w:r>
       <w:r>
         <w:rPr>
@@ -4193,7 +3869,6 @@
         </w:rPr>
         <w:t xml:space="preserve">2) </w:t>
       </w:r>
-      <w:proofErr w:type="spellStart"/>
       <w:r>
         <w:rPr>
           <w:lang w:val="en-CA"/>
@@ -4204,28 +3879,7 @@
         <w:rPr>
           <w:lang w:val="en-CA"/>
         </w:rPr>
-        <w:t>hl</w:t>
-      </w:r>
-      <w:proofErr w:type="spellEnd"/>
-      <w:r>
-        <w:rPr>
-          <w:lang w:val="en-CA"/>
-        </w:rPr>
-        <w:t xml:space="preserve"> packages for each Python version compatible with TensorFlow 1.13 (page 2): </w:t>
-      </w:r>
-      <w:proofErr w:type="spellStart"/>
-      <w:r>
-        <w:rPr>
-          <w:lang w:val="en-CA"/>
-        </w:rPr>
-        <w:t>whl</w:t>
-      </w:r>
-      <w:proofErr w:type="spellEnd"/>
-      <w:r>
-        <w:rPr>
-          <w:lang w:val="en-CA"/>
-        </w:rPr>
-        <w:t xml:space="preserve"> packages are easier </w:t>
+        <w:t xml:space="preserve">hl packages for each Python version compatible with TensorFlow 1.13 (page 2): whl packages are easier </w:t>
       </w:r>
       <w:r>
         <w:rPr>
@@ -4283,7 +3937,6 @@
         </w:rPr>
         <w:t xml:space="preserve">3) </w:t>
       </w:r>
-      <w:proofErr w:type="spellStart"/>
       <w:r>
         <w:rPr>
           <w:lang w:val="en-CA"/>
@@ -4294,14 +3947,39 @@
         <w:rPr>
           <w:lang w:val="en-CA"/>
         </w:rPr>
-        <w:t>hl</w:t>
-      </w:r>
-      <w:proofErr w:type="spellEnd"/>
-      <w:r>
-        <w:rPr>
-          <w:lang w:val="en-CA"/>
-        </w:rPr>
-        <w:t xml:space="preserve"> packages for each Python version compatible with TensorFlow 1.14 (page 3):</w:t>
+        <w:t>hl packages for each Python version compatible with TensorFlow 1.14 (page 3):</w:t>
+      </w:r>
+      <w:r>
+        <w:rPr>
+          <w:lang w:val="en-CA"/>
+        </w:rPr>
+        <w:t xml:space="preserve"> whl packages are easier for the installation of the buggy version.</w:t>
+      </w:r>
+    </w:p>
+    <w:p>
+      <w:pPr>
+        <w:jc w:val="both"/>
+        <w:rPr>
+          <w:lang w:val="en-CA"/>
+        </w:rPr>
+      </w:pPr>
+      <w:r>
+        <w:rPr>
+          <w:lang w:val="en-CA"/>
+        </w:rPr>
+        <w:t xml:space="preserve">4) </w:t>
+      </w:r>
+      <w:r>
+        <w:rPr>
+          <w:lang w:val="en-CA"/>
+        </w:rPr>
+        <w:t>w</w:t>
+      </w:r>
+      <w:r>
+        <w:rPr>
+          <w:lang w:val="en-CA"/>
+        </w:rPr>
+        <w:t>hl packages for each Python version compatible with TensorFlow 1.12 (page 6):</w:t>
       </w:r>
       <w:r>
         <w:rPr>
@@ -4309,35 +3987,26 @@
         </w:rPr>
         <w:t xml:space="preserve"> </w:t>
       </w:r>
-      <w:proofErr w:type="spellStart"/>
-      <w:r>
-        <w:rPr>
-          <w:lang w:val="en-CA"/>
-        </w:rPr>
-        <w:t>whl</w:t>
-      </w:r>
-      <w:proofErr w:type="spellEnd"/>
-      <w:r>
-        <w:rPr>
-          <w:lang w:val="en-CA"/>
-        </w:rPr>
-        <w:t xml:space="preserve"> packages are easier for the installation of the buggy version.</w:t>
-      </w:r>
-    </w:p>
-    <w:p>
-      <w:pPr>
-        <w:jc w:val="both"/>
-        <w:rPr>
-          <w:lang w:val="en-CA"/>
-        </w:rPr>
-      </w:pPr>
-      <w:r>
-        <w:rPr>
-          <w:lang w:val="en-CA"/>
-        </w:rPr>
-        <w:t xml:space="preserve">4) </w:t>
-      </w:r>
-      <w:proofErr w:type="spellStart"/>
+      <w:r>
+        <w:rPr>
+          <w:lang w:val="en-CA"/>
+        </w:rPr>
+        <w:t>whl packages are easier for the installation of the buggy version.</w:t>
+      </w:r>
+    </w:p>
+    <w:p>
+      <w:pPr>
+        <w:jc w:val="both"/>
+        <w:rPr>
+          <w:lang w:val="en-CA"/>
+        </w:rPr>
+      </w:pPr>
+      <w:r>
+        <w:rPr>
+          <w:lang w:val="en-CA"/>
+        </w:rPr>
+        <w:t xml:space="preserve">5) </w:t>
+      </w:r>
       <w:r>
         <w:rPr>
           <w:lang w:val="en-CA"/>
@@ -4348,14 +4017,59 @@
         <w:rPr>
           <w:lang w:val="en-CA"/>
         </w:rPr>
-        <w:t>hl</w:t>
-      </w:r>
-      <w:proofErr w:type="spellEnd"/>
-      <w:r>
-        <w:rPr>
-          <w:lang w:val="en-CA"/>
-        </w:rPr>
-        <w:t xml:space="preserve"> packages for each Python version compatible with TensorFlow 1.12 (page 6):</w:t>
+        <w:t>hl packages for each Python version compatible with TensorFlow 1.11 (page 8): whl packages are easier for the installation of the buggy version.</w:t>
+      </w:r>
+    </w:p>
+    <w:p>
+      <w:pPr>
+        <w:jc w:val="both"/>
+        <w:rPr>
+          <w:lang w:val="en-CA"/>
+        </w:rPr>
+      </w:pPr>
+      <w:r>
+        <w:rPr>
+          <w:lang w:val="en-CA"/>
+        </w:rPr>
+        <w:t xml:space="preserve">6) </w:t>
+      </w:r>
+      <w:r>
+        <w:rPr>
+          <w:lang w:val="en-CA"/>
+        </w:rPr>
+        <w:t>w</w:t>
+      </w:r>
+      <w:r>
+        <w:rPr>
+          <w:lang w:val="en-CA"/>
+        </w:rPr>
+        <w:t>hl packages for each Python version compatible with TensorFlow 1.10 (page 11): whl packages are easier for the installation of the buggy version.</w:t>
+      </w:r>
+    </w:p>
+    <w:p>
+      <w:pPr>
+        <w:jc w:val="both"/>
+        <w:rPr>
+          <w:lang w:val="en-CA"/>
+        </w:rPr>
+      </w:pPr>
+      <w:r>
+        <w:rPr>
+          <w:lang w:val="en-CA"/>
+        </w:rPr>
+        <w:t xml:space="preserve">7) </w:t>
+      </w:r>
+      <w:r>
+        <w:rPr>
+          <w:lang w:val="en-CA"/>
+        </w:rPr>
+        <w:t>w</w:t>
+      </w:r>
+      <w:r>
+        <w:rPr>
+          <w:lang w:val="en-CA"/>
+        </w:rPr>
+        <w:t>hl packages for each Python version compatible with TensorFlow 1.9</w:t>
       </w:r>
       <w:r>
         <w:rPr>
@@ -4363,35 +4077,26 @@
         </w:rPr>
         <w:t xml:space="preserve"> </w:t>
       </w:r>
-      <w:proofErr w:type="spellStart"/>
-      <w:r>
-        <w:rPr>
-          <w:lang w:val="en-CA"/>
-        </w:rPr>
-        <w:t>whl</w:t>
-      </w:r>
-      <w:proofErr w:type="spellEnd"/>
-      <w:r>
-        <w:rPr>
-          <w:lang w:val="en-CA"/>
-        </w:rPr>
-        <w:t xml:space="preserve"> packages are easier for the installation of the buggy version.</w:t>
-      </w:r>
-    </w:p>
-    <w:p>
-      <w:pPr>
-        <w:jc w:val="both"/>
-        <w:rPr>
-          <w:lang w:val="en-CA"/>
-        </w:rPr>
-      </w:pPr>
-      <w:r>
-        <w:rPr>
-          <w:lang w:val="en-CA"/>
-        </w:rPr>
-        <w:t xml:space="preserve">5) </w:t>
-      </w:r>
-      <w:proofErr w:type="spellStart"/>
+      <w:r>
+        <w:rPr>
+          <w:lang w:val="en-CA"/>
+        </w:rPr>
+        <w:t>(page 13): whl packages are easier for the installation of the buggy version.</w:t>
+      </w:r>
+    </w:p>
+    <w:p>
+      <w:pPr>
+        <w:jc w:val="both"/>
+        <w:rPr>
+          <w:lang w:val="en-CA"/>
+        </w:rPr>
+      </w:pPr>
+      <w:r>
+        <w:rPr>
+          <w:lang w:val="en-CA"/>
+        </w:rPr>
+        <w:t xml:space="preserve">8) </w:t>
+      </w:r>
       <w:r>
         <w:rPr>
           <w:lang w:val="en-CA"/>
@@ -4402,184 +4107,7 @@
         <w:rPr>
           <w:lang w:val="en-CA"/>
         </w:rPr>
-        <w:t>hl</w:t>
-      </w:r>
-      <w:proofErr w:type="spellEnd"/>
-      <w:r>
-        <w:rPr>
-          <w:lang w:val="en-CA"/>
-        </w:rPr>
-        <w:t xml:space="preserve"> packages for each Python version compatible with TensorFlow 1.11 (page 8): </w:t>
-      </w:r>
-      <w:proofErr w:type="spellStart"/>
-      <w:r>
-        <w:rPr>
-          <w:lang w:val="en-CA"/>
-        </w:rPr>
-        <w:t>whl</w:t>
-      </w:r>
-      <w:proofErr w:type="spellEnd"/>
-      <w:r>
-        <w:rPr>
-          <w:lang w:val="en-CA"/>
-        </w:rPr>
-        <w:t xml:space="preserve"> packages are easier for the installation of the buggy version.</w:t>
-      </w:r>
-    </w:p>
-    <w:p>
-      <w:pPr>
-        <w:jc w:val="both"/>
-        <w:rPr>
-          <w:lang w:val="en-CA"/>
-        </w:rPr>
-      </w:pPr>
-      <w:r>
-        <w:rPr>
-          <w:lang w:val="en-CA"/>
-        </w:rPr>
-        <w:t xml:space="preserve">6) </w:t>
-      </w:r>
-      <w:proofErr w:type="spellStart"/>
-      <w:r>
-        <w:rPr>
-          <w:lang w:val="en-CA"/>
-        </w:rPr>
-        <w:t>w</w:t>
-      </w:r>
-      <w:r>
-        <w:rPr>
-          <w:lang w:val="en-CA"/>
-        </w:rPr>
-        <w:t>hl</w:t>
-      </w:r>
-      <w:proofErr w:type="spellEnd"/>
-      <w:r>
-        <w:rPr>
-          <w:lang w:val="en-CA"/>
-        </w:rPr>
-        <w:t xml:space="preserve"> packages for each Python version compatible with TensorFlow 1.10 (page 11): </w:t>
-      </w:r>
-      <w:proofErr w:type="spellStart"/>
-      <w:r>
-        <w:rPr>
-          <w:lang w:val="en-CA"/>
-        </w:rPr>
-        <w:t>whl</w:t>
-      </w:r>
-      <w:proofErr w:type="spellEnd"/>
-      <w:r>
-        <w:rPr>
-          <w:lang w:val="en-CA"/>
-        </w:rPr>
-        <w:t xml:space="preserve"> packages are easier for the installation of the buggy version.</w:t>
-      </w:r>
-    </w:p>
-    <w:p>
-      <w:pPr>
-        <w:jc w:val="both"/>
-        <w:rPr>
-          <w:lang w:val="en-CA"/>
-        </w:rPr>
-      </w:pPr>
-      <w:r>
-        <w:rPr>
-          <w:lang w:val="en-CA"/>
-        </w:rPr>
-        <w:t xml:space="preserve">7) </w:t>
-      </w:r>
-      <w:proofErr w:type="spellStart"/>
-      <w:r>
-        <w:rPr>
-          <w:lang w:val="en-CA"/>
-        </w:rPr>
-        <w:t>w</w:t>
-      </w:r>
-      <w:r>
-        <w:rPr>
-          <w:lang w:val="en-CA"/>
-        </w:rPr>
-        <w:t>hl</w:t>
-      </w:r>
-      <w:proofErr w:type="spellEnd"/>
-      <w:r>
-        <w:rPr>
-          <w:lang w:val="en-CA"/>
-        </w:rPr>
-        <w:t xml:space="preserve"> packages for each Python version compatible with TensorFlow 1.9</w:t>
-      </w:r>
-      <w:r>
-        <w:rPr>
-          <w:lang w:val="en-CA"/>
-        </w:rPr>
-        <w:t xml:space="preserve"> </w:t>
-      </w:r>
-      <w:r>
-        <w:rPr>
-          <w:lang w:val="en-CA"/>
-        </w:rPr>
-        <w:t xml:space="preserve">(page 13): </w:t>
-      </w:r>
-      <w:proofErr w:type="spellStart"/>
-      <w:r>
-        <w:rPr>
-          <w:lang w:val="en-CA"/>
-        </w:rPr>
-        <w:t>whl</w:t>
-      </w:r>
-      <w:proofErr w:type="spellEnd"/>
-      <w:r>
-        <w:rPr>
-          <w:lang w:val="en-CA"/>
-        </w:rPr>
-        <w:t xml:space="preserve"> packages are easier for the installation of the buggy version.</w:t>
-      </w:r>
-    </w:p>
-    <w:p>
-      <w:pPr>
-        <w:jc w:val="both"/>
-        <w:rPr>
-          <w:lang w:val="en-CA"/>
-        </w:rPr>
-      </w:pPr>
-      <w:r>
-        <w:rPr>
-          <w:lang w:val="en-CA"/>
-        </w:rPr>
-        <w:t xml:space="preserve">8) </w:t>
-      </w:r>
-      <w:proofErr w:type="spellStart"/>
-      <w:r>
-        <w:rPr>
-          <w:lang w:val="en-CA"/>
-        </w:rPr>
-        <w:t>w</w:t>
-      </w:r>
-      <w:r>
-        <w:rPr>
-          <w:lang w:val="en-CA"/>
-        </w:rPr>
-        <w:t>hl</w:t>
-      </w:r>
-      <w:proofErr w:type="spellEnd"/>
-      <w:r>
-        <w:rPr>
-          <w:lang w:val="en-CA"/>
-        </w:rPr>
-        <w:t xml:space="preserve"> packages for each Python version compatible with TensorFlow 1.8 (page 15): </w:t>
-      </w:r>
-      <w:proofErr w:type="spellStart"/>
-      <w:r>
-        <w:rPr>
-          <w:lang w:val="en-CA"/>
-        </w:rPr>
-        <w:t>whl</w:t>
-      </w:r>
-      <w:proofErr w:type="spellEnd"/>
-      <w:r>
-        <w:rPr>
-          <w:lang w:val="en-CA"/>
-        </w:rPr>
-        <w:t xml:space="preserve"> packages are easier for the installation of the buggy version.</w:t>
+        <w:t>hl packages for each Python version compatible with TensorFlow 1.8 (page 15): whl packages are easier for the installation of the buggy version.</w:t>
       </w:r>
     </w:p>
     <w:p>
@@ -4640,23 +4168,7 @@
           <w:b/>
           <w:lang w:val="en-CA"/>
         </w:rPr>
-        <w:t xml:space="preserve"> </w:t>
-      </w:r>
-      <w:proofErr w:type="spellStart"/>
-      <w:r>
-        <w:rPr>
-          <w:b/>
-          <w:lang w:val="en-CA"/>
-        </w:rPr>
-        <w:t>PyTorch</w:t>
-      </w:r>
-      <w:proofErr w:type="spellEnd"/>
-      <w:r>
-        <w:rPr>
-          <w:b/>
-          <w:lang w:val="en-CA"/>
-        </w:rPr>
-        <w:t>, Caffe and</w:t>
+        <w:t xml:space="preserve"> PyTorch, Caffe and</w:t>
       </w:r>
       <w:r>
         <w:rPr>
@@ -4693,27 +4205,13 @@
         <w:rPr>
           <w:lang w:val="en-CA"/>
         </w:rPr>
-        <w:t xml:space="preserve">1) </w:t>
-      </w:r>
-      <w:proofErr w:type="spellStart"/>
-      <w:r>
-        <w:rPr>
-          <w:lang w:val="en-CA"/>
-        </w:rPr>
-        <w:t>PyT</w:t>
-      </w:r>
-      <w:r>
-        <w:rPr>
-          <w:lang w:val="en-CA"/>
-        </w:rPr>
-        <w:t>orch</w:t>
-      </w:r>
-      <w:proofErr w:type="spellEnd"/>
-      <w:r>
-        <w:rPr>
-          <w:lang w:val="en-CA"/>
-        </w:rPr>
-        <w:t xml:space="preserve"> versions’ compatibility (page 1): </w:t>
+        <w:t>1) PyT</w:t>
+      </w:r>
+      <w:r>
+        <w:rPr>
+          <w:lang w:val="en-CA"/>
+        </w:rPr>
+        <w:t xml:space="preserve">orch versions’ compatibility (page 1): </w:t>
       </w:r>
       <w:r>
         <w:rPr>
@@ -4737,21 +4235,7 @@
         <w:rPr>
           <w:lang w:val="en-CA"/>
         </w:rPr>
-        <w:t xml:space="preserve">each </w:t>
-      </w:r>
-      <w:proofErr w:type="spellStart"/>
-      <w:r>
-        <w:rPr>
-          <w:lang w:val="en-CA"/>
-        </w:rPr>
-        <w:t>PyTorch</w:t>
-      </w:r>
-      <w:proofErr w:type="spellEnd"/>
-      <w:r>
-        <w:rPr>
-          <w:lang w:val="en-CA"/>
-        </w:rPr>
-        <w:t xml:space="preserve"> version. The table</w:t>
+        <w:t>each PyTorch version. The table</w:t>
       </w:r>
       <w:r>
         <w:rPr>
@@ -4779,7 +4263,6 @@
         </w:rPr>
         <w:t xml:space="preserve">2) </w:t>
       </w:r>
-      <w:proofErr w:type="spellStart"/>
       <w:r>
         <w:rPr>
           <w:lang w:val="en-CA"/>
@@ -4790,42 +4273,7 @@
         <w:rPr>
           <w:lang w:val="en-CA"/>
         </w:rPr>
-        <w:t>hl</w:t>
-      </w:r>
-      <w:proofErr w:type="spellEnd"/>
-      <w:r>
-        <w:rPr>
-          <w:lang w:val="en-CA"/>
-        </w:rPr>
-        <w:t xml:space="preserve"> packages for each Python version compatible with various </w:t>
-      </w:r>
-      <w:proofErr w:type="spellStart"/>
-      <w:r>
-        <w:rPr>
-          <w:lang w:val="en-CA"/>
-        </w:rPr>
-        <w:t>PyTorch</w:t>
-      </w:r>
-      <w:proofErr w:type="spellEnd"/>
-      <w:r>
-        <w:rPr>
-          <w:lang w:val="en-CA"/>
-        </w:rPr>
-        <w:t xml:space="preserve"> versions (page 2): </w:t>
-      </w:r>
-      <w:proofErr w:type="spellStart"/>
-      <w:r>
-        <w:rPr>
-          <w:lang w:val="en-CA"/>
-        </w:rPr>
-        <w:t>whl</w:t>
-      </w:r>
-      <w:proofErr w:type="spellEnd"/>
-      <w:r>
-        <w:rPr>
-          <w:lang w:val="en-CA"/>
-        </w:rPr>
-        <w:t xml:space="preserve"> packages are </w:t>
+        <w:t xml:space="preserve">hl packages for each Python version compatible with various PyTorch versions (page 2): whl packages are </w:t>
       </w:r>
       <w:r>
         <w:rPr>
@@ -4905,21 +4353,7 @@
         <w:rPr>
           <w:lang w:val="en-CA"/>
         </w:rPr>
-        <w:t xml:space="preserve">each </w:t>
-      </w:r>
-      <w:proofErr w:type="spellStart"/>
-      <w:r>
-        <w:rPr>
-          <w:lang w:val="en-CA"/>
-        </w:rPr>
-        <w:t>PyTorch</w:t>
-      </w:r>
-      <w:proofErr w:type="spellEnd"/>
-      <w:r>
-        <w:rPr>
-          <w:lang w:val="en-CA"/>
-        </w:rPr>
-        <w:t xml:space="preserve"> version. The </w:t>
+        <w:t xml:space="preserve">each PyTorch version. The </w:t>
       </w:r>
       <w:r>
         <w:rPr>
@@ -4947,7 +4381,6 @@
         </w:rPr>
         <w:t xml:space="preserve">4) </w:t>
       </w:r>
-      <w:proofErr w:type="spellStart"/>
       <w:r>
         <w:rPr>
           <w:lang w:val="en-CA"/>
@@ -4958,14 +4391,7 @@
         <w:rPr>
           <w:lang w:val="en-CA"/>
         </w:rPr>
-        <w:t>hl</w:t>
-      </w:r>
-      <w:proofErr w:type="spellEnd"/>
-      <w:r>
-        <w:rPr>
-          <w:lang w:val="en-CA"/>
-        </w:rPr>
-        <w:t xml:space="preserve"> packages for each Python version compatible with various </w:t>
+        <w:t xml:space="preserve">hl packages for each Python version compatible with various </w:t>
       </w:r>
       <w:r>
         <w:rPr>
@@ -4977,21 +4403,7 @@
         <w:rPr>
           <w:lang w:val="en-CA"/>
         </w:rPr>
-        <w:t xml:space="preserve"> versions (page 4): </w:t>
-      </w:r>
-      <w:proofErr w:type="spellStart"/>
-      <w:r>
-        <w:rPr>
-          <w:lang w:val="en-CA"/>
-        </w:rPr>
-        <w:t>whl</w:t>
-      </w:r>
-      <w:proofErr w:type="spellEnd"/>
-      <w:r>
-        <w:rPr>
-          <w:lang w:val="en-CA"/>
-        </w:rPr>
-        <w:t xml:space="preserve"> packages are </w:t>
+        <w:t xml:space="preserve"> versions (page 4): whl packages are </w:t>
       </w:r>
       <w:r>
         <w:rPr>
@@ -5059,21 +4471,7 @@
         <w:rPr>
           <w:lang w:val="en-CA"/>
         </w:rPr>
-        <w:t xml:space="preserve">each </w:t>
-      </w:r>
-      <w:proofErr w:type="spellStart"/>
-      <w:r>
-        <w:rPr>
-          <w:lang w:val="en-CA"/>
-        </w:rPr>
-        <w:t>PyTorch</w:t>
-      </w:r>
-      <w:proofErr w:type="spellEnd"/>
-      <w:r>
-        <w:rPr>
-          <w:lang w:val="en-CA"/>
-        </w:rPr>
-        <w:t xml:space="preserve"> version. The </w:t>
+        <w:t xml:space="preserve">each PyTorch version. The </w:t>
       </w:r>
       <w:r>
         <w:rPr>
@@ -5101,7 +4499,6 @@
         </w:rPr>
         <w:t xml:space="preserve">6) </w:t>
       </w:r>
-      <w:proofErr w:type="spellStart"/>
       <w:r>
         <w:rPr>
           <w:lang w:val="en-CA"/>
@@ -5112,14 +4509,7 @@
         <w:rPr>
           <w:lang w:val="en-CA"/>
         </w:rPr>
-        <w:t>hl</w:t>
-      </w:r>
-      <w:proofErr w:type="spellEnd"/>
-      <w:r>
-        <w:rPr>
-          <w:lang w:val="en-CA"/>
-        </w:rPr>
-        <w:t xml:space="preserve"> packages for each Python version compatible with various </w:t>
+        <w:t xml:space="preserve">hl packages for each Python version compatible with various </w:t>
       </w:r>
       <w:r>
         <w:rPr>
@@ -5131,21 +4521,7 @@
         <w:rPr>
           <w:lang w:val="en-CA"/>
         </w:rPr>
-        <w:t xml:space="preserve">versions (page 5): </w:t>
-      </w:r>
-      <w:proofErr w:type="spellStart"/>
-      <w:r>
-        <w:rPr>
-          <w:lang w:val="en-CA"/>
-        </w:rPr>
-        <w:t>whl</w:t>
-      </w:r>
-      <w:proofErr w:type="spellEnd"/>
-      <w:r>
-        <w:rPr>
-          <w:lang w:val="en-CA"/>
-        </w:rPr>
-        <w:t xml:space="preserve"> packages are </w:t>
+        <w:t xml:space="preserve">versions (page 5): whl packages are </w:t>
       </w:r>
       <w:r>
         <w:rPr>
@@ -5272,7 +4648,7 @@
           <w:lang w:val="en-CA"/>
         </w:rPr>
       </w:pPr>
-      <w:bookmarkStart w:id="4" w:name="_Toc29298536"/>
+      <w:bookmarkStart w:id="5" w:name="_Toc29659588"/>
       <w:r>
         <w:rPr>
           <w:lang w:val="en-CA"/>
@@ -5321,7 +4697,7 @@
         </w:rPr>
         <w:t>week 7)</w:t>
       </w:r>
-      <w:bookmarkEnd w:id="4"/>
+      <w:bookmarkEnd w:id="5"/>
     </w:p>
     <w:p>
       <w:pPr>
@@ -5330,7 +4706,7 @@
           <w:lang w:val="en-CA"/>
         </w:rPr>
       </w:pPr>
-      <w:bookmarkStart w:id="5" w:name="_Toc29298537"/>
+      <w:bookmarkStart w:id="6" w:name="_Toc29659589"/>
       <w:r>
         <w:rPr>
           <w:lang w:val="en-CA"/>
@@ -5361,7 +4737,7 @@
         </w:rPr>
         <w:t>(week 7)</w:t>
       </w:r>
-      <w:bookmarkEnd w:id="5"/>
+      <w:bookmarkEnd w:id="6"/>
     </w:p>
     <w:p>
       <w:pPr>
@@ -5447,7 +4823,7 @@
           <w:lang w:val="en-CA"/>
         </w:rPr>
       </w:pPr>
-      <w:bookmarkStart w:id="6" w:name="_Toc29298538"/>
+      <w:bookmarkStart w:id="7" w:name="_Toc29659590"/>
       <w:r>
         <w:rPr>
           <w:lang w:val="en-CA"/>
@@ -5478,7 +4854,7 @@
         </w:rPr>
         <w:t>week 7-8)</w:t>
       </w:r>
-      <w:bookmarkEnd w:id="6"/>
+      <w:bookmarkEnd w:id="7"/>
     </w:p>
     <w:p>
       <w:pPr>
@@ -5541,7 +4917,7 @@
           <w:lang w:val="en-CA"/>
         </w:rPr>
       </w:pPr>
-      <w:bookmarkStart w:id="7" w:name="_Toc29298539"/>
+      <w:bookmarkStart w:id="8" w:name="_Toc29659591"/>
       <w:r>
         <w:rPr>
           <w:lang w:val="en-CA"/>
@@ -5572,28 +4948,20 @@
         </w:rPr>
         <w:t>week 7-10)</w:t>
       </w:r>
-      <w:bookmarkEnd w:id="7"/>
-    </w:p>
-    <w:p>
-      <w:pPr>
-        <w:jc w:val="both"/>
-        <w:rPr>
-          <w:lang w:val="en-CA"/>
-        </w:rPr>
-      </w:pPr>
-      <w:proofErr w:type="spellStart"/>
-      <w:r>
-        <w:rPr>
-          <w:lang w:val="en-CA"/>
-        </w:rPr>
-        <w:t>CastXML</w:t>
-      </w:r>
-      <w:proofErr w:type="spellEnd"/>
-      <w:r>
-        <w:rPr>
-          <w:lang w:val="en-CA"/>
-        </w:rPr>
-        <w:t xml:space="preserve">: </w:t>
+      <w:bookmarkEnd w:id="8"/>
+    </w:p>
+    <w:p>
+      <w:pPr>
+        <w:jc w:val="both"/>
+        <w:rPr>
+          <w:lang w:val="en-CA"/>
+        </w:rPr>
+      </w:pPr>
+      <w:r>
+        <w:rPr>
+          <w:lang w:val="en-CA"/>
+        </w:rPr>
+        <w:t xml:space="preserve">CastXML: </w:t>
       </w:r>
       <w:hyperlink r:id="rId19" w:history="1">
         <w:r>
@@ -5669,33 +5037,11 @@
           <w:lang w:val="en-CA"/>
         </w:rPr>
       </w:pPr>
-      <w:proofErr w:type="spellStart"/>
-      <w:r>
-        <w:rPr>
-          <w:lang w:val="en-CA"/>
-        </w:rPr>
-        <w:t>CastXML</w:t>
-      </w:r>
-      <w:proofErr w:type="spellEnd"/>
-      <w:r>
-        <w:rPr>
-          <w:lang w:val="en-CA"/>
-        </w:rPr>
-        <w:t xml:space="preserve"> Is the maintained version of GCC-XML. Using the </w:t>
-      </w:r>
-      <w:proofErr w:type="spellStart"/>
-      <w:r>
-        <w:rPr>
-          <w:lang w:val="en-CA"/>
-        </w:rPr>
-        <w:t>Superbuild</w:t>
-      </w:r>
-      <w:proofErr w:type="spellEnd"/>
-      <w:r>
-        <w:rPr>
-          <w:lang w:val="en-CA"/>
-        </w:rPr>
-        <w:t xml:space="preserve"> is much simpler. If you wish to build from source, you will need to install Clang and LLVM … You might want to read these guides to build them:</w:t>
+      <w:r>
+        <w:rPr>
+          <w:lang w:val="en-CA"/>
+        </w:rPr>
+        <w:t>CastXML Is the maintained version of GCC-XML. Using the Superbuild is much simpler. If you wish to build from source, you will need to install Clang and LLVM … You might want to read these guides to build them:</w:t>
       </w:r>
     </w:p>
     <w:p>
@@ -5739,7 +5085,7 @@
           <w:lang w:val="en-CA"/>
         </w:rPr>
       </w:pPr>
-      <w:bookmarkStart w:id="8" w:name="_Toc29298540"/>
+      <w:bookmarkStart w:id="9" w:name="_Toc29659592"/>
       <w:r>
         <w:rPr>
           <w:lang w:val="en-CA"/>
@@ -5818,7 +5164,7 @@
         </w:rPr>
         <w:t>-12)</w:t>
       </w:r>
-      <w:bookmarkEnd w:id="8"/>
+      <w:bookmarkEnd w:id="9"/>
     </w:p>
     <w:p>
       <w:pPr>
@@ -5912,26 +5258,18 @@
           <w:lang w:val="en-CA"/>
         </w:rPr>
       </w:pPr>
-      <w:bookmarkStart w:id="9" w:name="_Toc29298541"/>
+      <w:bookmarkStart w:id="10" w:name="_Toc29659593"/>
       <w:r>
         <w:rPr>
           <w:lang w:val="en-CA"/>
         </w:rPr>
         <w:t xml:space="preserve">6- </w:t>
       </w:r>
-      <w:proofErr w:type="spellStart"/>
-      <w:r>
-        <w:rPr>
-          <w:lang w:val="en-CA"/>
-        </w:rPr>
-        <w:t>PyTorch</w:t>
-      </w:r>
-      <w:proofErr w:type="spellEnd"/>
-      <w:r>
-        <w:rPr>
-          <w:lang w:val="en-CA"/>
-        </w:rPr>
-        <w:t xml:space="preserve"> issues reorganization </w:t>
+      <w:r>
+        <w:rPr>
+          <w:lang w:val="en-CA"/>
+        </w:rPr>
+        <w:t xml:space="preserve">PyTorch issues reorganization </w:t>
       </w:r>
       <w:r>
         <w:rPr>
@@ -5939,7 +5277,7 @@
         </w:rPr>
         <w:t>(fall week 1)</w:t>
       </w:r>
-      <w:bookmarkEnd w:id="9"/>
+      <w:bookmarkEnd w:id="10"/>
     </w:p>
     <w:p>
       <w:pPr>
@@ -5966,17 +5304,8 @@
           <w:b/>
           <w:lang w:val="en-CA"/>
         </w:rPr>
-        <w:t xml:space="preserve">: manually reading </w:t>
-      </w:r>
-      <w:proofErr w:type="spellStart"/>
-      <w:r>
-        <w:rPr>
-          <w:b/>
-          <w:lang w:val="en-CA"/>
-        </w:rPr>
-        <w:t>PyTorch</w:t>
-      </w:r>
-      <w:proofErr w:type="spellEnd"/>
+        <w:t>: manually reading PyTorch</w:t>
+      </w:r>
       <w:r>
         <w:rPr>
           <w:lang w:val="en-CA"/>
@@ -6022,21 +5351,7 @@
         <w:rPr>
           <w:lang w:val="en-CA"/>
         </w:rPr>
-        <w:t xml:space="preserve"> and analysis for </w:t>
-      </w:r>
-      <w:proofErr w:type="spellStart"/>
-      <w:r>
-        <w:rPr>
-          <w:lang w:val="en-CA"/>
-        </w:rPr>
-        <w:t>PyTorch</w:t>
-      </w:r>
-      <w:proofErr w:type="spellEnd"/>
-      <w:r>
-        <w:rPr>
-          <w:lang w:val="en-CA"/>
-        </w:rPr>
-        <w:t xml:space="preserve"> releases 1.2, 1.1 and keywords search</w:t>
+        <w:t xml:space="preserve"> and analysis for PyTorch releases 1.2, 1.1 and keywords search</w:t>
       </w:r>
       <w:r>
         <w:rPr>
@@ -6331,21 +5646,7 @@
         <w:rPr>
           <w:lang w:val="en-CA"/>
         </w:rPr>
-        <w:t xml:space="preserve">and params </w:t>
-      </w:r>
-      <w:proofErr w:type="gramStart"/>
-      <w:r>
-        <w:rPr>
-          <w:lang w:val="en-CA"/>
-        </w:rPr>
-        <w:t>are located in</w:t>
-      </w:r>
-      <w:proofErr w:type="gramEnd"/>
-      <w:r>
-        <w:rPr>
-          <w:lang w:val="en-CA"/>
-        </w:rPr>
-        <w:t xml:space="preserve"> the docker-builder’s volume.</w:t>
+        <w:t>and params are located in the docker-builder’s volume.</w:t>
       </w:r>
     </w:p>
     <w:p>
@@ -6355,26 +5656,18 @@
           <w:lang w:val="en-CA"/>
         </w:rPr>
       </w:pPr>
-      <w:bookmarkStart w:id="10" w:name="_Toc29298542"/>
+      <w:bookmarkStart w:id="11" w:name="_Toc29659594"/>
       <w:r>
         <w:rPr>
           <w:lang w:val="en-CA"/>
         </w:rPr>
         <w:t xml:space="preserve">7- </w:t>
       </w:r>
-      <w:proofErr w:type="spellStart"/>
-      <w:r>
-        <w:rPr>
-          <w:lang w:val="en-CA"/>
-        </w:rPr>
-        <w:t>PyTorch</w:t>
-      </w:r>
-      <w:proofErr w:type="spellEnd"/>
-      <w:r>
-        <w:rPr>
-          <w:lang w:val="en-CA"/>
-        </w:rPr>
-        <w:t xml:space="preserve"> building and training </w:t>
+      <w:r>
+        <w:rPr>
+          <w:lang w:val="en-CA"/>
+        </w:rPr>
+        <w:t xml:space="preserve">PyTorch building and training </w:t>
       </w:r>
       <w:r>
         <w:rPr>
@@ -6400,39 +5693,25 @@
         </w:rPr>
         <w:t>)</w:t>
       </w:r>
-      <w:bookmarkEnd w:id="10"/>
-    </w:p>
-    <w:p>
-      <w:pPr>
-        <w:rPr>
-          <w:lang w:val="en-CA"/>
-        </w:rPr>
-      </w:pPr>
-      <w:r>
-        <w:rPr>
-          <w:lang w:val="en-CA"/>
-        </w:rPr>
-        <w:t xml:space="preserve">1) </w:t>
-      </w:r>
-      <w:proofErr w:type="spellStart"/>
-      <w:r>
-        <w:rPr>
-          <w:lang w:val="en-CA"/>
-        </w:rPr>
-        <w:t>P</w:t>
-      </w:r>
-      <w:r>
-        <w:rPr>
-          <w:lang w:val="en-CA"/>
-        </w:rPr>
-        <w:t>yTorch</w:t>
-      </w:r>
-      <w:proofErr w:type="spellEnd"/>
-      <w:r>
-        <w:rPr>
-          <w:lang w:val="en-CA"/>
-        </w:rPr>
-        <w:t xml:space="preserve"> builder:</w:t>
+      <w:bookmarkEnd w:id="11"/>
+    </w:p>
+    <w:p>
+      <w:pPr>
+        <w:rPr>
+          <w:lang w:val="en-CA"/>
+        </w:rPr>
+      </w:pPr>
+      <w:r>
+        <w:rPr>
+          <w:lang w:val="en-CA"/>
+        </w:rPr>
+        <w:t>1) P</w:t>
+      </w:r>
+      <w:r>
+        <w:rPr>
+          <w:lang w:val="en-CA"/>
+        </w:rPr>
+        <w:t>yTorch builder:</w:t>
       </w:r>
     </w:p>
     <w:p>
@@ -6503,19 +5782,11 @@
         </w:rPr>
         <w:t xml:space="preserve"> for the command to launch the </w:t>
       </w:r>
-      <w:proofErr w:type="spellStart"/>
-      <w:r>
-        <w:rPr>
-          <w:lang w:val="en-CA"/>
-        </w:rPr>
-        <w:t>PyTorch</w:t>
-      </w:r>
-      <w:proofErr w:type="spellEnd"/>
-      <w:r>
-        <w:rPr>
-          <w:lang w:val="en-CA"/>
-        </w:rPr>
-        <w:t xml:space="preserve"> </w:t>
+      <w:r>
+        <w:rPr>
+          <w:lang w:val="en-CA"/>
+        </w:rPr>
+        <w:t xml:space="preserve">PyTorch </w:t>
       </w:r>
       <w:r>
         <w:rPr>
@@ -6545,21 +5816,7 @@
         <w:rPr>
           <w:lang w:val="en-CA"/>
         </w:rPr>
-        <w:t>/home/</w:t>
-      </w:r>
-      <w:proofErr w:type="spellStart"/>
-      <w:r>
-        <w:rPr>
-          <w:lang w:val="en-CA"/>
-        </w:rPr>
-        <w:t>kacham</w:t>
-      </w:r>
-      <w:proofErr w:type="spellEnd"/>
-      <w:r>
-        <w:rPr>
-          <w:lang w:val="en-CA"/>
-        </w:rPr>
-        <w:t>/</w:t>
+        <w:t>/home/kacham/</w:t>
       </w:r>
       <w:r>
         <w:rPr>
@@ -6607,63 +5864,21 @@
         <w:rPr>
           <w:lang w:val="en-CA"/>
         </w:rPr>
-        <w:t xml:space="preserve"> The docker builder produces a </w:t>
-      </w:r>
-      <w:proofErr w:type="spellStart"/>
-      <w:r>
-        <w:rPr>
-          <w:lang w:val="en-CA"/>
-        </w:rPr>
-        <w:t>whl</w:t>
-      </w:r>
-      <w:proofErr w:type="spellEnd"/>
-      <w:r>
-        <w:rPr>
-          <w:lang w:val="en-CA"/>
-        </w:rPr>
-        <w:t xml:space="preserve"> (executable </w:t>
-      </w:r>
-      <w:proofErr w:type="spellStart"/>
-      <w:r>
-        <w:rPr>
-          <w:lang w:val="en-CA"/>
-        </w:rPr>
-        <w:t>PyTorch</w:t>
-      </w:r>
-      <w:proofErr w:type="spellEnd"/>
-      <w:r>
-        <w:rPr>
-          <w:lang w:val="en-CA"/>
-        </w:rPr>
-        <w:t xml:space="preserve"> package) for the commit checked out.</w:t>
-      </w:r>
-    </w:p>
-    <w:p>
-      <w:pPr>
-        <w:jc w:val="both"/>
-        <w:rPr>
-          <w:lang w:val="en-CA"/>
-        </w:rPr>
-      </w:pPr>
-      <w:r>
-        <w:rPr>
-          <w:lang w:val="en-CA"/>
-        </w:rPr>
-        <w:t xml:space="preserve">2) </w:t>
-      </w:r>
-      <w:proofErr w:type="spellStart"/>
-      <w:r>
-        <w:rPr>
-          <w:lang w:val="en-CA"/>
-        </w:rPr>
-        <w:t>PyTorch</w:t>
-      </w:r>
-      <w:proofErr w:type="spellEnd"/>
-      <w:r>
-        <w:rPr>
-          <w:lang w:val="en-CA"/>
-        </w:rPr>
-        <w:t xml:space="preserve"> training:</w:t>
+        <w:t xml:space="preserve"> The docker builder produces a whl (executable PyTorch package) for the commit checked out.</w:t>
+      </w:r>
+    </w:p>
+    <w:p>
+      <w:pPr>
+        <w:jc w:val="both"/>
+        <w:rPr>
+          <w:lang w:val="en-CA"/>
+        </w:rPr>
+      </w:pPr>
+      <w:r>
+        <w:rPr>
+          <w:lang w:val="en-CA"/>
+        </w:rPr>
+        <w:t>2) PyTorch training:</w:t>
       </w:r>
     </w:p>
     <w:p>
@@ -6692,41 +5907,13 @@
         <w:rPr>
           <w:lang w:val="en-CA"/>
         </w:rPr>
-        <w:t xml:space="preserve">) contains instruction for training of models with </w:t>
-      </w:r>
-      <w:proofErr w:type="spellStart"/>
-      <w:r>
-        <w:rPr>
-          <w:lang w:val="en-CA"/>
-        </w:rPr>
-        <w:t>PyTorch</w:t>
-      </w:r>
-      <w:proofErr w:type="spellEnd"/>
-      <w:r>
-        <w:rPr>
-          <w:lang w:val="en-CA"/>
-        </w:rPr>
-        <w:t xml:space="preserve">. For training, step by step instructions can be found in </w:t>
-      </w:r>
-      <w:r>
-        <w:rPr>
-          <w:lang w:val="en-CA"/>
-        </w:rPr>
-        <w:t>/home/</w:t>
-      </w:r>
-      <w:proofErr w:type="spellStart"/>
-      <w:r>
-        <w:rPr>
-          <w:lang w:val="en-CA"/>
-        </w:rPr>
-        <w:t>kacham</w:t>
-      </w:r>
-      <w:proofErr w:type="spellEnd"/>
-      <w:r>
-        <w:rPr>
-          <w:lang w:val="en-CA"/>
-        </w:rPr>
-        <w:t>/</w:t>
+        <w:t xml:space="preserve">) contains instruction for training of models with PyTorch. For training, step by step instructions can be found in </w:t>
+      </w:r>
+      <w:r>
+        <w:rPr>
+          <w:lang w:val="en-CA"/>
+        </w:rPr>
+        <w:t>/home/kacham/</w:t>
       </w:r>
       <w:r>
         <w:rPr>
@@ -6765,21 +5952,292 @@
         <w:rPr>
           <w:lang w:val="en-CA"/>
         </w:rPr>
-        <w:t>/home/</w:t>
-      </w:r>
-      <w:proofErr w:type="spellStart"/>
-      <w:r>
-        <w:rPr>
-          <w:lang w:val="en-CA"/>
-        </w:rPr>
-        <w:t>kacham</w:t>
-      </w:r>
-      <w:proofErr w:type="spellEnd"/>
-      <w:r>
-        <w:rPr>
-          <w:lang w:val="en-CA"/>
-        </w:rPr>
-        <w:t>/Documents/ml-frameworks-evaluation</w:t>
+        <w:t>/home/kacham/Documents/ml-frameworks-evaluation</w:t>
+      </w:r>
+      <w:r>
+        <w:rPr>
+          <w:lang w:val="en-CA"/>
+        </w:rPr>
+        <w:t>/envs. Each contains settings for training and for output files names. The most important settings for output files names are BUG_NAME, CLIENT_MANUAL_DEPENDENCY and EVALUATION_TYPE. CLIENT_MANUAL_DEPENDENCY is the commit SHA and it is used to launch the commit’s whl.</w:t>
+      </w:r>
+    </w:p>
+    <w:p>
+      <w:pPr>
+        <w:jc w:val="both"/>
+        <w:rPr>
+          <w:lang w:val="en-CA"/>
+        </w:rPr>
+      </w:pPr>
+      <w:r>
+        <w:rPr>
+          <w:lang w:val="en-CA"/>
+        </w:rPr>
+        <w:t>The server is an executable docker image. Launching a docker container will automatically start the server. The training result will be written in the “results” docker volume.</w:t>
+      </w:r>
+    </w:p>
+    <w:p>
+      <w:pPr>
+        <w:jc w:val="both"/>
+        <w:rPr>
+          <w:lang w:val="en-CA"/>
+        </w:rPr>
+      </w:pPr>
+      <w:r>
+        <w:rPr>
+          <w:lang w:val="en-CA"/>
+        </w:rPr>
+        <w:t>3) Training results:</w:t>
+      </w:r>
+    </w:p>
+    <w:p>
+      <w:pPr>
+        <w:jc w:val="both"/>
+        <w:rPr>
+          <w:lang w:val="en-CA"/>
+        </w:rPr>
+      </w:pPr>
+      <w:r>
+        <w:rPr>
+          <w:lang w:val="en-CA"/>
+        </w:rPr>
+        <w:t xml:space="preserve">A backup of training metrics is saved at </w:t>
+      </w:r>
+      <w:r>
+        <w:rPr>
+          <w:lang w:val="en-CA"/>
+        </w:rPr>
+        <w:t>/home/kacham/Documents/</w:t>
+      </w:r>
+      <w:r>
+        <w:rPr>
+          <w:lang w:val="en-CA"/>
+        </w:rPr>
+        <w:t>2019-10-24_trainings_backup</w:t>
+      </w:r>
+      <w:r>
+        <w:rPr>
+          <w:lang w:val="en-CA"/>
+        </w:rPr>
+        <w:t>. Those results were created from 2 runs training on EvaluationNet, EvaluationVGG and EvaluationAlex. There might be another backup in the “share” shared repository.</w:t>
+      </w:r>
+    </w:p>
+    <w:p>
+      <w:pPr>
+        <w:pStyle w:val="Titre2"/>
+        <w:rPr>
+          <w:lang w:val="en-CA"/>
+        </w:rPr>
+      </w:pPr>
+      <w:bookmarkStart w:id="12" w:name="_Toc29659595"/>
+      <w:r>
+        <w:rPr>
+          <w:lang w:val="en-CA"/>
+        </w:rPr>
+        <w:t xml:space="preserve">7.1- </w:t>
+      </w:r>
+      <w:r>
+        <w:rPr>
+          <w:lang w:val="en-CA"/>
+        </w:rPr>
+        <w:t>PyTorch training with trace c</w:t>
+      </w:r>
+      <w:r>
+        <w:rPr>
+          <w:lang w:val="en-CA"/>
+        </w:rPr>
+        <w:t>alls (fall week 8)</w:t>
+      </w:r>
+      <w:bookmarkEnd w:id="12"/>
+    </w:p>
+    <w:p>
+      <w:pPr>
+        <w:rPr>
+          <w:lang w:val="en-CA"/>
+        </w:rPr>
+      </w:pPr>
+      <w:r>
+        <w:rPr>
+          <w:lang w:val="en-CA"/>
+        </w:rPr>
+        <w:t>Trace calls were added to changed lines of code</w:t>
+      </w:r>
+      <w:r>
+        <w:rPr>
+          <w:lang w:val="en-CA"/>
+        </w:rPr>
+        <w:t xml:space="preserve"> to emphasize</w:t>
+      </w:r>
+      <w:r>
+        <w:rPr>
+          <w:lang w:val="en-CA"/>
+        </w:rPr>
+        <w:t xml:space="preserve"> on bugs that are activated</w:t>
+      </w:r>
+      <w:r>
+        <w:rPr>
+          <w:lang w:val="en-CA"/>
+        </w:rPr>
+        <w:t xml:space="preserve">. </w:t>
+      </w:r>
+      <w:r>
+        <w:rPr>
+          <w:lang w:val="en-CA"/>
+        </w:rPr>
+        <w:t>When reached, t</w:t>
+      </w:r>
+      <w:r>
+        <w:rPr>
+          <w:lang w:val="en-CA"/>
+        </w:rPr>
+        <w:t>hese trace calls write a</w:t>
+      </w:r>
+      <w:r>
+        <w:rPr>
+          <w:lang w:val="en-CA"/>
+        </w:rPr>
+        <w:t>n</w:t>
+      </w:r>
+      <w:r>
+        <w:rPr>
+          <w:lang w:val="en-CA"/>
+        </w:rPr>
+        <w:t xml:space="preserve"> output message in tracelogs</w:t>
+      </w:r>
+      <w:r>
+        <w:rPr>
+          <w:lang w:val="en-CA"/>
+        </w:rPr>
+        <w:t>.</w:t>
+      </w:r>
+      <w:r>
+        <w:rPr>
+          <w:lang w:val="en-CA"/>
+        </w:rPr>
+        <w:t xml:space="preserve"> At this point, </w:t>
+      </w:r>
+      <w:r>
+        <w:rPr>
+          <w:lang w:val="en-CA"/>
+        </w:rPr>
+        <w:t>a few steps were added in</w:t>
+      </w:r>
+      <w:r>
+        <w:rPr>
+          <w:lang w:val="en-CA"/>
+        </w:rPr>
+        <w:t xml:space="preserve"> </w:t>
+      </w:r>
+      <w:r>
+        <w:rPr>
+          <w:lang w:val="en-CA"/>
+        </w:rPr>
+        <w:t>/home/kacham/</w:t>
+      </w:r>
+      <w:r>
+        <w:rPr>
+          <w:lang w:val="en-CA"/>
+        </w:rPr>
+        <w:t xml:space="preserve">Documents/pyt_build_steps.txt for trace inserting. </w:t>
+      </w:r>
+      <w:r>
+        <w:rPr>
+          <w:lang w:val="en-CA"/>
+        </w:rPr>
+        <w:t>To resume the new steps</w:t>
+      </w:r>
+      <w:r>
+        <w:rPr>
+          <w:lang w:val="en-CA"/>
+        </w:rPr>
+        <w:t xml:space="preserve">, after </w:t>
+      </w:r>
+      <w:r>
+        <w:rPr>
+          <w:lang w:val="en-CA"/>
+        </w:rPr>
+        <w:t>having launched</w:t>
+      </w:r>
+      <w:r>
+        <w:rPr>
+          <w:lang w:val="en-CA"/>
+        </w:rPr>
+        <w:t xml:space="preserve"> the build docker, checkout the commit of the bug, insert trace calls and build PyTorch. The</w:t>
+      </w:r>
+      <w:r>
+        <w:rPr>
+          <w:lang w:val="en-CA"/>
+        </w:rPr>
+        <w:t xml:space="preserve"> whl executable</w:t>
+      </w:r>
+      <w:r>
+        <w:rPr>
+          <w:lang w:val="en-CA"/>
+        </w:rPr>
+        <w:t xml:space="preserve"> will </w:t>
+      </w:r>
+      <w:r>
+        <w:rPr>
+          <w:lang w:val="en-CA"/>
+        </w:rPr>
+        <w:t>contain the trace calls</w:t>
+      </w:r>
+      <w:r>
+        <w:rPr>
+          <w:lang w:val="en-CA"/>
+        </w:rPr>
+        <w:t>.</w:t>
+      </w:r>
+    </w:p>
+    <w:p>
+      <w:pPr>
+        <w:jc w:val="both"/>
+        <w:rPr>
+          <w:lang w:val="en-CA"/>
+        </w:rPr>
+      </w:pPr>
+      <w:r>
+        <w:rPr>
+          <w:lang w:val="en-CA"/>
+        </w:rPr>
+        <w:t xml:space="preserve">1) </w:t>
+      </w:r>
+      <w:r>
+        <w:rPr>
+          <w:lang w:val="en-CA"/>
+        </w:rPr>
+        <w:t>Mini tracer:</w:t>
+      </w:r>
+    </w:p>
+    <w:p>
+      <w:pPr>
+        <w:jc w:val="both"/>
+        <w:rPr>
+          <w:lang w:val="en-CA"/>
+        </w:rPr>
+      </w:pPr>
+      <w:r>
+        <w:rPr>
+          <w:lang w:val="en-CA"/>
+        </w:rPr>
+        <w:t xml:space="preserve">The trace call </w:t>
+      </w:r>
+      <w:r>
+        <w:rPr>
+          <w:lang w:val="en-CA"/>
+        </w:rPr>
+        <w:t>template</w:t>
+      </w:r>
+      <w:r>
+        <w:rPr>
+          <w:lang w:val="en-CA"/>
+        </w:rPr>
+        <w:t xml:space="preserve"> and examples are in </w:t>
+      </w:r>
+      <w:r>
+        <w:rPr>
+          <w:lang w:val="en-CA"/>
+        </w:rPr>
+        <w:t>/home/kacham</w:t>
       </w:r>
       <w:r>
         <w:rPr>
@@ -6787,266 +6245,89 @@
         </w:rPr>
         <w:t>/</w:t>
       </w:r>
-      <w:proofErr w:type="spellStart"/>
-      <w:r>
-        <w:rPr>
-          <w:lang w:val="en-CA"/>
-        </w:rPr>
-        <w:t>envs</w:t>
-      </w:r>
-      <w:proofErr w:type="spellEnd"/>
-      <w:r>
-        <w:rPr>
-          <w:lang w:val="en-CA"/>
-        </w:rPr>
-        <w:t xml:space="preserve">. Each contains settings for training and for output files names. The most important settings for output files names are BUG_NAME, CLIENT_MANUAL_DEPENDENCY and EVALUATION_TYPE. CLIENT_MANUAL_DEPENDENCY is the commit SHA and it is used to launch the commit’s </w:t>
-      </w:r>
-      <w:proofErr w:type="spellStart"/>
-      <w:r>
-        <w:rPr>
-          <w:lang w:val="en-CA"/>
-        </w:rPr>
-        <w:t>whl</w:t>
-      </w:r>
-      <w:proofErr w:type="spellEnd"/>
-      <w:r>
-        <w:rPr>
-          <w:lang w:val="en-CA"/>
-        </w:rPr>
-        <w:t>.</w:t>
-      </w:r>
-    </w:p>
-    <w:p>
-      <w:pPr>
-        <w:jc w:val="both"/>
-        <w:rPr>
-          <w:lang w:val="en-CA"/>
-        </w:rPr>
-      </w:pPr>
-      <w:r>
-        <w:rPr>
-          <w:lang w:val="en-CA"/>
-        </w:rPr>
-        <w:t>The server is an executable docker image. Launching a docker container will automatically start the server. The training result will be written in the “results” docker volume.</w:t>
-      </w:r>
-    </w:p>
-    <w:p>
-      <w:pPr>
-        <w:jc w:val="both"/>
-        <w:rPr>
-          <w:lang w:val="en-CA"/>
-        </w:rPr>
-      </w:pPr>
-      <w:r>
-        <w:rPr>
-          <w:lang w:val="en-CA"/>
-        </w:rPr>
-        <w:t>3) Training results:</w:t>
-      </w:r>
-    </w:p>
-    <w:p>
-      <w:pPr>
-        <w:jc w:val="both"/>
-        <w:rPr>
-          <w:lang w:val="en-CA"/>
-        </w:rPr>
-      </w:pPr>
-      <w:r>
-        <w:rPr>
-          <w:lang w:val="en-CA"/>
-        </w:rPr>
-        <w:t xml:space="preserve">A backup of training metrics is saved at </w:t>
-      </w:r>
-      <w:r>
-        <w:rPr>
-          <w:lang w:val="en-CA"/>
-        </w:rPr>
-        <w:t>/home/</w:t>
-      </w:r>
-      <w:proofErr w:type="spellStart"/>
-      <w:r>
-        <w:rPr>
-          <w:lang w:val="en-CA"/>
-        </w:rPr>
-        <w:t>kacham</w:t>
-      </w:r>
-      <w:proofErr w:type="spellEnd"/>
-      <w:r>
-        <w:rPr>
-          <w:lang w:val="en-CA"/>
-        </w:rPr>
-        <w:t>/Documents/</w:t>
-      </w:r>
-      <w:r>
-        <w:rPr>
-          <w:lang w:val="en-CA"/>
-        </w:rPr>
-        <w:t>2019-10-24_trainings_backup</w:t>
-      </w:r>
-      <w:r>
-        <w:rPr>
-          <w:lang w:val="en-CA"/>
-        </w:rPr>
-        <w:t xml:space="preserve">. Those results were created from 2 runs training on </w:t>
-      </w:r>
-      <w:proofErr w:type="spellStart"/>
-      <w:r>
-        <w:rPr>
-          <w:lang w:val="en-CA"/>
-        </w:rPr>
-        <w:t>EvaluationNet</w:t>
-      </w:r>
-      <w:proofErr w:type="spellEnd"/>
-      <w:r>
-        <w:rPr>
-          <w:lang w:val="en-CA"/>
-        </w:rPr>
-        <w:t xml:space="preserve">, </w:t>
-      </w:r>
-      <w:proofErr w:type="spellStart"/>
-      <w:r>
-        <w:rPr>
-          <w:lang w:val="en-CA"/>
-        </w:rPr>
-        <w:t>EvaluationVGG</w:t>
-      </w:r>
-      <w:proofErr w:type="spellEnd"/>
-      <w:r>
-        <w:rPr>
-          <w:lang w:val="en-CA"/>
-        </w:rPr>
-        <w:t xml:space="preserve"> and </w:t>
-      </w:r>
-      <w:proofErr w:type="spellStart"/>
-      <w:r>
-        <w:rPr>
-          <w:lang w:val="en-CA"/>
-        </w:rPr>
-        <w:t>EvaluationAlex</w:t>
-      </w:r>
-      <w:proofErr w:type="spellEnd"/>
-      <w:r>
-        <w:rPr>
-          <w:lang w:val="en-CA"/>
-        </w:rPr>
-        <w:t>. There might be another backup in the “share” shared repository.</w:t>
-      </w:r>
-    </w:p>
-    <w:p>
-      <w:pPr>
-        <w:pStyle w:val="Titre2"/>
-        <w:rPr>
-          <w:lang w:val="en-CA"/>
-        </w:rPr>
-      </w:pPr>
-      <w:bookmarkStart w:id="11" w:name="_Toc29298543"/>
-      <w:r>
-        <w:rPr>
-          <w:lang w:val="en-CA"/>
-        </w:rPr>
-        <w:t xml:space="preserve">7.1- </w:t>
-      </w:r>
-      <w:proofErr w:type="spellStart"/>
-      <w:r>
-        <w:rPr>
-          <w:lang w:val="en-CA"/>
-        </w:rPr>
-        <w:t>PyTorch</w:t>
-      </w:r>
-      <w:proofErr w:type="spellEnd"/>
-      <w:r>
-        <w:rPr>
-          <w:lang w:val="en-CA"/>
-        </w:rPr>
-        <w:t xml:space="preserve"> training with trace c</w:t>
-      </w:r>
-      <w:r>
-        <w:rPr>
-          <w:lang w:val="en-CA"/>
-        </w:rPr>
-        <w:t>alls (fall week 8)</w:t>
-      </w:r>
-      <w:bookmarkEnd w:id="11"/>
-    </w:p>
-    <w:p>
-      <w:pPr>
-        <w:rPr>
-          <w:lang w:val="en-CA"/>
-        </w:rPr>
-      </w:pPr>
-      <w:r>
-        <w:rPr>
-          <w:lang w:val="en-CA"/>
-        </w:rPr>
-        <w:t>Trace calls were added to changed lines of code</w:t>
-      </w:r>
-      <w:r>
-        <w:rPr>
-          <w:lang w:val="en-CA"/>
-        </w:rPr>
-        <w:t xml:space="preserve"> to emphasize</w:t>
-      </w:r>
-      <w:r>
-        <w:rPr>
-          <w:lang w:val="en-CA"/>
-        </w:rPr>
-        <w:t xml:space="preserve"> on bugs that are activated</w:t>
-      </w:r>
-      <w:r>
-        <w:rPr>
-          <w:lang w:val="en-CA"/>
-        </w:rPr>
-        <w:t xml:space="preserve">. </w:t>
-      </w:r>
-      <w:r>
-        <w:rPr>
-          <w:lang w:val="en-CA"/>
-        </w:rPr>
-        <w:t>When reached, t</w:t>
-      </w:r>
-      <w:r>
-        <w:rPr>
-          <w:lang w:val="en-CA"/>
-        </w:rPr>
-        <w:t>hese trace calls write a</w:t>
-      </w:r>
-      <w:r>
-        <w:rPr>
-          <w:lang w:val="en-CA"/>
-        </w:rPr>
-        <w:t>n</w:t>
-      </w:r>
-      <w:r>
-        <w:rPr>
-          <w:lang w:val="en-CA"/>
-        </w:rPr>
-        <w:t xml:space="preserve"> output message in </w:t>
-      </w:r>
-      <w:proofErr w:type="spellStart"/>
-      <w:r>
-        <w:rPr>
-          <w:lang w:val="en-CA"/>
-        </w:rPr>
-        <w:t>tracelogs</w:t>
-      </w:r>
-      <w:proofErr w:type="spellEnd"/>
-      <w:r>
-        <w:rPr>
-          <w:lang w:val="en-CA"/>
-        </w:rPr>
-        <w:t>.</w:t>
-      </w:r>
-      <w:r>
-        <w:rPr>
-          <w:lang w:val="en-CA"/>
-        </w:rPr>
-        <w:t xml:space="preserve"> At this point, </w:t>
-      </w:r>
-      <w:r>
-        <w:rPr>
-          <w:lang w:val="en-CA"/>
-        </w:rPr>
-        <w:t>a few steps were added in</w:t>
+      <w:r>
+        <w:rPr>
+          <w:lang w:val="en-CA"/>
+        </w:rPr>
+        <w:t>Documents</w:t>
+      </w:r>
+      <w:r>
+        <w:rPr>
+          <w:lang w:val="en-CA"/>
+        </w:rPr>
+        <w:t>/</w:t>
+      </w:r>
+      <w:r>
+        <w:rPr>
+          <w:lang w:val="en-CA"/>
+        </w:rPr>
+        <w:t>ml-framework-bugs</w:t>
+      </w:r>
+      <w:r>
+        <w:rPr>
+          <w:lang w:val="en-CA"/>
+        </w:rPr>
+        <w:t>/</w:t>
+      </w:r>
+      <w:r>
+        <w:rPr>
+          <w:lang w:val="en-CA"/>
+        </w:rPr>
+        <w:t>C_Tracer</w:t>
+      </w:r>
+      <w:r>
+        <w:rPr>
+          <w:lang w:val="en-CA"/>
+        </w:rPr>
+        <w:t>/</w:t>
+      </w:r>
+      <w:r>
+        <w:rPr>
+          <w:lang w:val="en-CA"/>
+        </w:rPr>
+        <w:t>mini_tracer</w:t>
+      </w:r>
+      <w:r>
+        <w:rPr>
+          <w:lang w:val="en-CA"/>
+        </w:rPr>
+        <w:t>/</w:t>
+      </w:r>
+      <w:r>
+        <w:rPr>
+          <w:lang w:val="en-CA"/>
+        </w:rPr>
+        <w:t xml:space="preserve">main.py for Python and </w:t>
+      </w:r>
+      <w:r>
+        <w:rPr>
+          <w:lang w:val="en-CA"/>
+        </w:rPr>
+        <w:t>Documents\ml-framework-bugs\C_Tracer\mini_tracer</w:t>
+      </w:r>
+      <w:r>
+        <w:rPr>
+          <w:lang w:val="en-CA"/>
+        </w:rPr>
+        <w:t xml:space="preserve">\main.cpp for C++. </w:t>
+      </w:r>
+      <w:r>
+        <w:rPr>
+          <w:lang w:val="en-CA"/>
+        </w:rPr>
+        <w:t>The “</w:t>
+      </w:r>
+      <w:r>
+        <w:rPr>
+          <w:lang w:val="en-CA"/>
+        </w:rPr>
+        <w:t>results</w:t>
+      </w:r>
+      <w:r>
+        <w:rPr>
+          <w:lang w:val="en-CA"/>
+        </w:rPr>
+        <w:t>”</w:t>
       </w:r>
       <w:r>
         <w:rPr>
@@ -7058,278 +6339,6 @@
         <w:rPr>
           <w:lang w:val="en-CA"/>
         </w:rPr>
-        <w:t>/home/</w:t>
-      </w:r>
-      <w:proofErr w:type="spellStart"/>
-      <w:r>
-        <w:rPr>
-          <w:lang w:val="en-CA"/>
-        </w:rPr>
-        <w:t>kacham</w:t>
-      </w:r>
-      <w:proofErr w:type="spellEnd"/>
-      <w:r>
-        <w:rPr>
-          <w:lang w:val="en-CA"/>
-        </w:rPr>
-        <w:t>/</w:t>
-      </w:r>
-      <w:r>
-        <w:rPr>
-          <w:lang w:val="en-CA"/>
-        </w:rPr>
-        <w:t xml:space="preserve">Documents/pyt_build_steps.txt for trace inserting. </w:t>
-      </w:r>
-      <w:r>
-        <w:rPr>
-          <w:lang w:val="en-CA"/>
-        </w:rPr>
-        <w:t>To resume the new steps</w:t>
-      </w:r>
-      <w:r>
-        <w:rPr>
-          <w:lang w:val="en-CA"/>
-        </w:rPr>
-        <w:t xml:space="preserve">, after </w:t>
-      </w:r>
-      <w:r>
-        <w:rPr>
-          <w:lang w:val="en-CA"/>
-        </w:rPr>
-        <w:t>having launched</w:t>
-      </w:r>
-      <w:r>
-        <w:rPr>
-          <w:lang w:val="en-CA"/>
-        </w:rPr>
-        <w:t xml:space="preserve"> the build docker, checkout the commit of the bug, insert trace calls and build </w:t>
-      </w:r>
-      <w:proofErr w:type="spellStart"/>
-      <w:r>
-        <w:rPr>
-          <w:lang w:val="en-CA"/>
-        </w:rPr>
-        <w:t>PyTorch</w:t>
-      </w:r>
-      <w:proofErr w:type="spellEnd"/>
-      <w:r>
-        <w:rPr>
-          <w:lang w:val="en-CA"/>
-        </w:rPr>
-        <w:t>. The</w:t>
-      </w:r>
-      <w:r>
-        <w:rPr>
-          <w:lang w:val="en-CA"/>
-        </w:rPr>
-        <w:t xml:space="preserve"> </w:t>
-      </w:r>
-      <w:proofErr w:type="spellStart"/>
-      <w:r>
-        <w:rPr>
-          <w:lang w:val="en-CA"/>
-        </w:rPr>
-        <w:t>whl</w:t>
-      </w:r>
-      <w:proofErr w:type="spellEnd"/>
-      <w:r>
-        <w:rPr>
-          <w:lang w:val="en-CA"/>
-        </w:rPr>
-        <w:t xml:space="preserve"> executable</w:t>
-      </w:r>
-      <w:r>
-        <w:rPr>
-          <w:lang w:val="en-CA"/>
-        </w:rPr>
-        <w:t xml:space="preserve"> will </w:t>
-      </w:r>
-      <w:r>
-        <w:rPr>
-          <w:lang w:val="en-CA"/>
-        </w:rPr>
-        <w:t>contain the trace calls</w:t>
-      </w:r>
-      <w:r>
-        <w:rPr>
-          <w:lang w:val="en-CA"/>
-        </w:rPr>
-        <w:t>.</w:t>
-      </w:r>
-    </w:p>
-    <w:p>
-      <w:pPr>
-        <w:jc w:val="both"/>
-        <w:rPr>
-          <w:lang w:val="en-CA"/>
-        </w:rPr>
-      </w:pPr>
-      <w:r>
-        <w:rPr>
-          <w:lang w:val="en-CA"/>
-        </w:rPr>
-        <w:t xml:space="preserve">1) </w:t>
-      </w:r>
-      <w:r>
-        <w:rPr>
-          <w:lang w:val="en-CA"/>
-        </w:rPr>
-        <w:t>Mini tracer:</w:t>
-      </w:r>
-    </w:p>
-    <w:p>
-      <w:pPr>
-        <w:jc w:val="both"/>
-        <w:rPr>
-          <w:lang w:val="en-CA"/>
-        </w:rPr>
-      </w:pPr>
-      <w:r>
-        <w:rPr>
-          <w:lang w:val="en-CA"/>
-        </w:rPr>
-        <w:t xml:space="preserve">The trace call </w:t>
-      </w:r>
-      <w:r>
-        <w:rPr>
-          <w:lang w:val="en-CA"/>
-        </w:rPr>
-        <w:t>template</w:t>
-      </w:r>
-      <w:r>
-        <w:rPr>
-          <w:lang w:val="en-CA"/>
-        </w:rPr>
-        <w:t xml:space="preserve"> and examples are in </w:t>
-      </w:r>
-      <w:r>
-        <w:rPr>
-          <w:lang w:val="en-CA"/>
-        </w:rPr>
-        <w:t>/home/kacham</w:t>
-      </w:r>
-      <w:r>
-        <w:rPr>
-          <w:lang w:val="en-CA"/>
-        </w:rPr>
-        <w:t>/</w:t>
-      </w:r>
-      <w:r>
-        <w:rPr>
-          <w:lang w:val="en-CA"/>
-        </w:rPr>
-        <w:t>Documents</w:t>
-      </w:r>
-      <w:r>
-        <w:rPr>
-          <w:lang w:val="en-CA"/>
-        </w:rPr>
-        <w:t>/</w:t>
-      </w:r>
-      <w:r>
-        <w:rPr>
-          <w:lang w:val="en-CA"/>
-        </w:rPr>
-        <w:t>ml-framework-bugs</w:t>
-      </w:r>
-      <w:r>
-        <w:rPr>
-          <w:lang w:val="en-CA"/>
-        </w:rPr>
-        <w:t>/</w:t>
-      </w:r>
-      <w:r>
-        <w:rPr>
-          <w:lang w:val="en-CA"/>
-        </w:rPr>
-        <w:t>C_Tracer</w:t>
-      </w:r>
-      <w:r>
-        <w:rPr>
-          <w:lang w:val="en-CA"/>
-        </w:rPr>
-        <w:t>/</w:t>
-      </w:r>
-      <w:r>
-        <w:rPr>
-          <w:lang w:val="en-CA"/>
-        </w:rPr>
-        <w:t>mini_tracer</w:t>
-      </w:r>
-      <w:r>
-        <w:rPr>
-          <w:lang w:val="en-CA"/>
-        </w:rPr>
-        <w:t>/</w:t>
-      </w:r>
-      <w:r>
-        <w:rPr>
-          <w:lang w:val="en-CA"/>
-        </w:rPr>
-        <w:t xml:space="preserve">main.py for Python and </w:t>
-      </w:r>
-      <w:r>
-        <w:rPr>
-          <w:lang w:val="en-CA"/>
-        </w:rPr>
-        <w:t>Documents\ml-framework-bugs\</w:t>
-      </w:r>
-      <w:proofErr w:type="spellStart"/>
-      <w:r>
-        <w:rPr>
-          <w:lang w:val="en-CA"/>
-        </w:rPr>
-        <w:t>C_Tracer</w:t>
-      </w:r>
-      <w:proofErr w:type="spellEnd"/>
-      <w:r>
-        <w:rPr>
-          <w:lang w:val="en-CA"/>
-        </w:rPr>
-        <w:t>\</w:t>
-      </w:r>
-      <w:proofErr w:type="spellStart"/>
-      <w:r>
-        <w:rPr>
-          <w:lang w:val="en-CA"/>
-        </w:rPr>
-        <w:t>mini_tracer</w:t>
-      </w:r>
-      <w:proofErr w:type="spellEnd"/>
-      <w:r>
-        <w:rPr>
-          <w:lang w:val="en-CA"/>
-        </w:rPr>
-        <w:t xml:space="preserve">\main.cpp for C++. </w:t>
-      </w:r>
-      <w:r>
-        <w:rPr>
-          <w:lang w:val="en-CA"/>
-        </w:rPr>
-        <w:t>The “</w:t>
-      </w:r>
-      <w:r>
-        <w:rPr>
-          <w:lang w:val="en-CA"/>
-        </w:rPr>
-        <w:t>results</w:t>
-      </w:r>
-      <w:r>
-        <w:rPr>
-          <w:lang w:val="en-CA"/>
-        </w:rPr>
-        <w:t>”</w:t>
-      </w:r>
-      <w:r>
-        <w:rPr>
-          <w:lang w:val="en-CA"/>
-        </w:rPr>
-        <w:t xml:space="preserve"> </w:t>
-      </w:r>
-      <w:r>
-        <w:rPr>
-          <w:lang w:val="en-CA"/>
-        </w:rPr>
         <w:t>directory stores the</w:t>
       </w:r>
       <w:r>
@@ -7352,7 +6361,7 @@
           <w:lang w:val="en-CA"/>
         </w:rPr>
       </w:pPr>
-      <w:bookmarkStart w:id="12" w:name="_Toc29298544"/>
+      <w:bookmarkStart w:id="13" w:name="_Toc29659596"/>
       <w:r>
         <w:rPr>
           <w:lang w:val="en-CA"/>
@@ -7365,19 +6374,11 @@
         </w:rPr>
         <w:t xml:space="preserve">Add more models to </w:t>
       </w:r>
-      <w:proofErr w:type="spellStart"/>
-      <w:r>
-        <w:rPr>
-          <w:lang w:val="en-CA"/>
-        </w:rPr>
-        <w:t>PyTorch</w:t>
-      </w:r>
-      <w:proofErr w:type="spellEnd"/>
-      <w:r>
-        <w:rPr>
-          <w:lang w:val="en-CA"/>
-        </w:rPr>
-        <w:t xml:space="preserve"> </w:t>
+      <w:r>
+        <w:rPr>
+          <w:lang w:val="en-CA"/>
+        </w:rPr>
+        <w:t xml:space="preserve">PyTorch </w:t>
       </w:r>
       <w:r>
         <w:rPr>
@@ -7391,7 +6392,7 @@
         </w:rPr>
         <w:t>(fall week 3)</w:t>
       </w:r>
-      <w:bookmarkEnd w:id="12"/>
+      <w:bookmarkEnd w:id="13"/>
     </w:p>
     <w:p>
       <w:pPr>
@@ -7449,63 +6450,7 @@
         <w:rPr>
           <w:lang w:val="en-CA"/>
         </w:rPr>
-        <w:t xml:space="preserve">. </w:t>
-      </w:r>
-      <w:proofErr w:type="spellStart"/>
-      <w:r>
-        <w:rPr>
-          <w:lang w:val="en-CA"/>
-        </w:rPr>
-        <w:t>EvaluationVGG</w:t>
-      </w:r>
-      <w:proofErr w:type="spellEnd"/>
-      <w:r>
-        <w:rPr>
-          <w:lang w:val="en-CA"/>
-        </w:rPr>
-        <w:t xml:space="preserve"> and _VGGG were implemented from </w:t>
-      </w:r>
-      <w:proofErr w:type="spellStart"/>
-      <w:r>
-        <w:rPr>
-          <w:lang w:val="en-CA"/>
-        </w:rPr>
-        <w:t>PyTorch</w:t>
-      </w:r>
-      <w:proofErr w:type="spellEnd"/>
-      <w:r>
-        <w:rPr>
-          <w:lang w:val="en-CA"/>
-        </w:rPr>
-        <w:t xml:space="preserve"> vision source code and </w:t>
-      </w:r>
-      <w:proofErr w:type="spellStart"/>
-      <w:r>
-        <w:rPr>
-          <w:lang w:val="en-CA"/>
-        </w:rPr>
-        <w:t>EvaluationModel</w:t>
-      </w:r>
-      <w:proofErr w:type="spellEnd"/>
-      <w:r>
-        <w:rPr>
-          <w:lang w:val="en-CA"/>
-        </w:rPr>
-        <w:t xml:space="preserve"> base class. It is recommended to follow the overall implementation of </w:t>
-      </w:r>
-      <w:proofErr w:type="spellStart"/>
-      <w:r>
-        <w:rPr>
-          <w:lang w:val="en-CA"/>
-        </w:rPr>
-        <w:t>EvaluationVGG</w:t>
-      </w:r>
-      <w:proofErr w:type="spellEnd"/>
-      <w:r>
-        <w:rPr>
-          <w:lang w:val="en-CA"/>
-        </w:rPr>
-        <w:t xml:space="preserve"> and _VGGG </w:t>
+        <w:t xml:space="preserve">. EvaluationVGG and _VGGG were implemented from PyTorch vision source code and EvaluationModel base class. It is recommended to follow the overall implementation of EvaluationVGG and _VGGG </w:t>
       </w:r>
       <w:r>
         <w:rPr>
@@ -7527,7 +6472,7 @@
           <w:lang w:val="en-CA"/>
         </w:rPr>
       </w:pPr>
-      <w:bookmarkStart w:id="13" w:name="_Toc29298545"/>
+      <w:bookmarkStart w:id="14" w:name="_Toc29659597"/>
       <w:r>
         <w:rPr>
           <w:lang w:val="en-CA"/>
@@ -7546,23 +6491,21 @@
         </w:rPr>
         <w:t>(fall week 3-5)</w:t>
       </w:r>
-      <w:bookmarkEnd w:id="13"/>
-    </w:p>
-    <w:p>
-      <w:pPr>
-        <w:jc w:val="both"/>
-        <w:rPr>
-          <w:lang w:val="en-CA"/>
-        </w:rPr>
-      </w:pPr>
-      <w:proofErr w:type="spellStart"/>
+      <w:bookmarkEnd w:id="14"/>
+    </w:p>
+    <w:p>
+      <w:pPr>
+        <w:jc w:val="both"/>
+        <w:rPr>
+          <w:lang w:val="en-CA"/>
+        </w:rPr>
+      </w:pPr>
       <w:r>
         <w:rPr>
           <w:lang w:val="en-CA"/>
         </w:rPr>
         <w:t>Params_checker</w:t>
       </w:r>
-      <w:proofErr w:type="spellEnd"/>
       <w:r>
         <w:rPr>
           <w:lang w:val="en-CA"/>
@@ -7613,7 +6556,7 @@
           <w:lang w:val="en-CA"/>
         </w:rPr>
       </w:pPr>
-      <w:bookmarkStart w:id="14" w:name="_Toc29298546"/>
+      <w:bookmarkStart w:id="15" w:name="_Toc29659598"/>
       <w:r>
         <w:rPr>
           <w:lang w:val="en-CA"/>
@@ -7662,7 +6605,7 @@
         </w:rPr>
         <w:t>)</w:t>
       </w:r>
-      <w:bookmarkEnd w:id="14"/>
+      <w:bookmarkEnd w:id="15"/>
     </w:p>
     <w:p>
       <w:pPr>
@@ -7774,21 +6717,7 @@
         <w:rPr>
           <w:lang w:val="en-CA"/>
         </w:rPr>
-        <w:t xml:space="preserve">the code parts that are called. Python source debugger was </w:t>
-      </w:r>
-      <w:proofErr w:type="spellStart"/>
-      <w:r>
-        <w:rPr>
-          <w:lang w:val="en-CA"/>
-        </w:rPr>
-        <w:t>pdb</w:t>
-      </w:r>
-      <w:proofErr w:type="spellEnd"/>
-      <w:r>
-        <w:rPr>
-          <w:lang w:val="en-CA"/>
-        </w:rPr>
-        <w:t xml:space="preserve"> (</w:t>
+        <w:t>the code parts that are called. Python source debugger was pdb (</w:t>
       </w:r>
       <w:hyperlink r:id="rId28" w:history="1">
         <w:r>
@@ -7803,21 +6732,7 @@
         <w:rPr>
           <w:lang w:val="en-CA"/>
         </w:rPr>
-        <w:t xml:space="preserve">). C debugger was composed of </w:t>
-      </w:r>
-      <w:proofErr w:type="spellStart"/>
-      <w:r>
-        <w:rPr>
-          <w:lang w:val="en-CA"/>
-        </w:rPr>
-        <w:t>sigint</w:t>
-      </w:r>
-      <w:proofErr w:type="spellEnd"/>
-      <w:r>
-        <w:rPr>
-          <w:lang w:val="en-CA"/>
-        </w:rPr>
-        <w:t xml:space="preserve"> signals (</w:t>
+        <w:t>). C debugger was composed of sigint signals (</w:t>
       </w:r>
       <w:hyperlink r:id="rId29" w:history="1">
         <w:r>
@@ -7854,26 +6769,18 @@
           <w:lang w:val="en-CA"/>
         </w:rPr>
       </w:pPr>
-      <w:bookmarkStart w:id="15" w:name="_Toc29298547"/>
+      <w:bookmarkStart w:id="16" w:name="_Toc29659599"/>
       <w:r>
         <w:rPr>
           <w:lang w:val="en-CA"/>
         </w:rPr>
         <w:t xml:space="preserve">11- </w:t>
       </w:r>
-      <w:proofErr w:type="spellStart"/>
-      <w:r>
-        <w:rPr>
-          <w:lang w:val="en-CA"/>
-        </w:rPr>
-        <w:t>Sklearn</w:t>
-      </w:r>
-      <w:proofErr w:type="spellEnd"/>
-      <w:r>
-        <w:rPr>
-          <w:lang w:val="en-CA"/>
-        </w:rPr>
-        <w:t xml:space="preserve"> defects analysis </w:t>
+      <w:r>
+        <w:rPr>
+          <w:lang w:val="en-CA"/>
+        </w:rPr>
+        <w:t xml:space="preserve">Sklearn defects analysis </w:t>
       </w:r>
       <w:r>
         <w:rPr>
@@ -7893,7 +6800,7 @@
         </w:rPr>
         <w:t>)</w:t>
       </w:r>
-      <w:bookmarkEnd w:id="15"/>
+      <w:bookmarkEnd w:id="16"/>
     </w:p>
     <w:p>
       <w:pPr>
@@ -7919,17 +6826,8 @@
           <w:b/>
           <w:lang w:val="en-CA"/>
         </w:rPr>
-        <w:t xml:space="preserve">manually reading </w:t>
-      </w:r>
-      <w:proofErr w:type="spellStart"/>
-      <w:r>
-        <w:rPr>
-          <w:b/>
-          <w:lang w:val="en-CA"/>
-        </w:rPr>
-        <w:t>sklearn</w:t>
-      </w:r>
-      <w:proofErr w:type="spellEnd"/>
+        <w:t>manually reading sklearn</w:t>
+      </w:r>
       <w:r>
         <w:rPr>
           <w:lang w:val="en-CA"/>
@@ -7942,21 +6840,7 @@
             <w:rStyle w:val="Lienhypertexte"/>
             <w:lang w:val="en-CA"/>
           </w:rPr>
-          <w:t>https://drive.google.com/open?id=1Sx_4l9dTnvF_YYJ</w:t>
-        </w:r>
-        <w:r>
-          <w:rPr>
-            <w:rStyle w:val="Lienhypertexte"/>
-            <w:lang w:val="en-CA"/>
-          </w:rPr>
-          <w:t>w</w:t>
-        </w:r>
-        <w:r>
-          <w:rPr>
-            <w:rStyle w:val="Lienhypertexte"/>
-            <w:lang w:val="en-CA"/>
-          </w:rPr>
-          <w:t>bDe_KNH-J4aWDjpR_qJykWikzX8</w:t>
+          <w:t>https://drive.google.com/open?id=1Sx_4l9dTnvF_YYJwbDe_KNH-J4aWDjpR_qJykWikzX8</w:t>
         </w:r>
       </w:hyperlink>
       <w:r>
@@ -8063,16 +6947,8 @@
         <w:rPr>
           <w:lang w:val="en-CA"/>
         </w:rPr>
-        <w:t xml:space="preserve">The tables coming after the links section are similarly structured as the manually reading </w:t>
-      </w:r>
-      <w:proofErr w:type="spellStart"/>
-      <w:r>
-        <w:rPr>
-          <w:lang w:val="en-CA"/>
-        </w:rPr>
-        <w:t>PyTorch’s</w:t>
-      </w:r>
-      <w:proofErr w:type="spellEnd"/>
+        <w:t>The tables coming after the links section are similarly structured as the manually reading PyTorch’s</w:t>
+      </w:r>
       <w:r>
         <w:rPr>
           <w:lang w:val="en-CA"/>
@@ -8095,21 +6971,7 @@
         <w:rPr>
           <w:lang w:val="en-CA"/>
         </w:rPr>
-        <w:t xml:space="preserve">. Because of bugs </w:t>
-      </w:r>
-      <w:proofErr w:type="spellStart"/>
-      <w:r>
-        <w:rPr>
-          <w:lang w:val="en-CA"/>
-        </w:rPr>
-        <w:t>cherrypicking</w:t>
-      </w:r>
-      <w:proofErr w:type="spellEnd"/>
-      <w:r>
-        <w:rPr>
-          <w:lang w:val="en-CA"/>
-        </w:rPr>
-        <w:t>, the “To analyze” table is less used</w:t>
+        <w:t>. Because of bugs cherrypicking, the “To analyze” table is less used</w:t>
       </w:r>
       <w:r>
         <w:rPr>
@@ -8325,30 +7187,8 @@
         <w:rPr>
           <w:lang w:val="en-CA"/>
         </w:rPr>
-        <w:t>git log -</w:t>
-      </w:r>
-      <w:proofErr w:type="spellStart"/>
-      <w:r>
-        <w:rPr>
-          <w:lang w:val="en-CA"/>
-        </w:rPr>
-        <w:t>S'bar</w:t>
-      </w:r>
-      <w:proofErr w:type="spellEnd"/>
-      <w:r>
-        <w:rPr>
-          <w:lang w:val="en-CA"/>
-        </w:rPr>
-        <w:t xml:space="preserve">' -- </w:t>
-      </w:r>
-      <w:proofErr w:type="spellStart"/>
-      <w:r>
-        <w:rPr>
-          <w:lang w:val="en-CA"/>
-        </w:rPr>
-        <w:t>foo.rb</w:t>
-      </w:r>
-      <w:proofErr w:type="spellEnd"/>
+        <w:t>git log -S'bar' -- foo.rb</w:t>
+      </w:r>
     </w:p>
     <w:p>
       <w:pPr>
@@ -8419,79 +7259,21 @@
         <w:rPr>
           <w:lang w:val="en-CA"/>
         </w:rPr>
-        <w:t xml:space="preserve">Build </w:t>
-      </w:r>
-      <w:proofErr w:type="spellStart"/>
-      <w:r>
-        <w:rPr>
-          <w:lang w:val="en-CA"/>
-        </w:rPr>
-        <w:t>sklearn</w:t>
-      </w:r>
-      <w:proofErr w:type="spellEnd"/>
-      <w:r>
-        <w:rPr>
-          <w:lang w:val="en-CA"/>
-        </w:rPr>
-        <w:t>:</w:t>
-      </w:r>
-    </w:p>
-    <w:p>
-      <w:pPr>
-        <w:jc w:val="both"/>
-        <w:rPr>
-          <w:lang w:val="en-CA"/>
-        </w:rPr>
-      </w:pPr>
-      <w:proofErr w:type="spellStart"/>
-      <w:r>
-        <w:rPr>
-          <w:lang w:val="en-CA"/>
-        </w:rPr>
-        <w:t>Cython</w:t>
-      </w:r>
-      <w:proofErr w:type="spellEnd"/>
-      <w:r>
-        <w:rPr>
-          <w:lang w:val="en-CA"/>
-        </w:rPr>
-        <w:t xml:space="preserve"> is needed to recompile the source code. Make sure that </w:t>
-      </w:r>
-      <w:proofErr w:type="spellStart"/>
-      <w:r>
-        <w:rPr>
-          <w:lang w:val="en-CA"/>
-        </w:rPr>
-        <w:t>Cython</w:t>
-      </w:r>
-      <w:proofErr w:type="spellEnd"/>
-      <w:r>
-        <w:rPr>
-          <w:lang w:val="en-CA"/>
-        </w:rPr>
-        <w:t xml:space="preserve"> is</w:t>
-      </w:r>
-      <w:bookmarkStart w:id="16" w:name="_GoBack"/>
-      <w:bookmarkEnd w:id="16"/>
-      <w:r>
-        <w:rPr>
-          <w:lang w:val="en-CA"/>
-        </w:rPr>
-        <w:t xml:space="preserve"> in the environment path. With </w:t>
-      </w:r>
-      <w:proofErr w:type="spellStart"/>
-      <w:r>
-        <w:rPr>
-          <w:lang w:val="en-CA"/>
-        </w:rPr>
-        <w:t>Cython</w:t>
-      </w:r>
-      <w:proofErr w:type="spellEnd"/>
-      <w:r>
-        <w:rPr>
-          <w:lang w:val="en-CA"/>
-        </w:rPr>
-        <w:t xml:space="preserve"> installed, only</w:t>
+        <w:t>Build sklearn:</w:t>
+      </w:r>
+    </w:p>
+    <w:p>
+      <w:pPr>
+        <w:jc w:val="both"/>
+        <w:rPr>
+          <w:lang w:val="en-CA"/>
+        </w:rPr>
+      </w:pPr>
+      <w:r>
+        <w:rPr>
+          <w:lang w:val="en-CA"/>
+        </w:rPr>
+        <w:t>Cython is needed to recompile the source code. Make sure that Cython is in the environment path. With Cython installed, only</w:t>
       </w:r>
       <w:r>
         <w:rPr>
@@ -8562,33 +7344,13 @@
         <w:rPr>
           <w:lang w:val="en-CA"/>
         </w:rPr>
-        <w:t>/home/</w:t>
-      </w:r>
-      <w:proofErr w:type="spellStart"/>
-      <w:r>
-        <w:rPr>
-          <w:lang w:val="en-CA"/>
-        </w:rPr>
-        <w:t>kacham</w:t>
-      </w:r>
-      <w:proofErr w:type="spellEnd"/>
-      <w:r>
-        <w:rPr>
-          <w:lang w:val="en-CA"/>
-        </w:rPr>
-        <w:t>/</w:t>
-      </w:r>
-      <w:r>
-        <w:rPr>
-          <w:lang w:val="en-CA"/>
-        </w:rPr>
-        <w:t>Documents/sklearn_build_steps.txt</w:t>
-      </w:r>
-      <w:r>
-        <w:rPr>
-          <w:lang w:val="en-CA"/>
-        </w:rPr>
-        <w:t>.</w:t>
+        <w:t>/home/kacham/</w:t>
+      </w:r>
+      <w:r>
+        <w:rPr>
+          <w:lang w:val="en-CA"/>
+        </w:rPr>
+        <w:t>Documents/sklearn_build_steps.txt.</w:t>
       </w:r>
     </w:p>
     <w:p>
@@ -8622,21 +7384,7 @@
         <w:rPr>
           <w:lang w:val="en-CA"/>
         </w:rPr>
-        <w:t>/home/</w:t>
-      </w:r>
-      <w:proofErr w:type="spellStart"/>
-      <w:r>
-        <w:rPr>
-          <w:lang w:val="en-CA"/>
-        </w:rPr>
-        <w:t>kacham</w:t>
-      </w:r>
-      <w:proofErr w:type="spellEnd"/>
-      <w:r>
-        <w:rPr>
-          <w:lang w:val="en-CA"/>
-        </w:rPr>
-        <w:t>/</w:t>
+        <w:t>/home/kacham/</w:t>
       </w:r>
       <w:r>
         <w:rPr>
@@ -8715,30 +7463,8 @@
         <w:rPr>
           <w:lang w:val="en-CA"/>
         </w:rPr>
-        <w:t xml:space="preserve">name the branch like following: </w:t>
-      </w:r>
-      <w:proofErr w:type="spellStart"/>
-      <w:r>
-        <w:rPr>
-          <w:lang w:val="en-CA"/>
-        </w:rPr>
-        <w:t>experiment_name_buggy</w:t>
-      </w:r>
-      <w:proofErr w:type="spellEnd"/>
-      <w:r>
-        <w:rPr>
-          <w:lang w:val="en-CA"/>
-        </w:rPr>
-        <w:t xml:space="preserve"> or </w:t>
-      </w:r>
-      <w:proofErr w:type="spellStart"/>
-      <w:r>
-        <w:rPr>
-          <w:lang w:val="en-CA"/>
-        </w:rPr>
-        <w:t>experiment_name_corrected</w:t>
-      </w:r>
-      <w:proofErr w:type="spellEnd"/>
+        <w:t>name the branch like following: experiment_name_buggy or experiment_name_corrected</w:t>
+      </w:r>
     </w:p>
     <w:p>
       <w:pPr>
@@ -8762,35 +7488,7 @@
         <w:rPr>
           <w:lang w:val="en-CA"/>
         </w:rPr>
-        <w:t>2) cp -a</w:t>
-      </w:r>
-      <w:proofErr w:type="gramStart"/>
-      <w:r>
-        <w:rPr>
-          <w:lang w:val="en-CA"/>
-        </w:rPr>
-        <w:t xml:space="preserve"> ..</w:t>
-      </w:r>
-      <w:proofErr w:type="gramEnd"/>
-      <w:r>
-        <w:rPr>
-          <w:lang w:val="en-CA"/>
-        </w:rPr>
-        <w:t>/</w:t>
-      </w:r>
-      <w:proofErr w:type="spellStart"/>
-      <w:r>
-        <w:rPr>
-          <w:lang w:val="en-CA"/>
-        </w:rPr>
-        <w:t>put_in_sklearn</w:t>
-      </w:r>
-      <w:proofErr w:type="spellEnd"/>
-      <w:r>
-        <w:rPr>
-          <w:lang w:val="en-CA"/>
-        </w:rPr>
-        <w:t xml:space="preserve">/. </w:t>
+        <w:t xml:space="preserve">2) cp -a ../put_in_sklearn/. </w:t>
       </w:r>
       <w:r>
         <w:rPr>
@@ -8808,35 +7506,7 @@
         <w:rPr>
           <w:lang w:val="en-CA"/>
         </w:rPr>
-        <w:t>Call this command from within the /home/</w:t>
-      </w:r>
-      <w:proofErr w:type="spellStart"/>
-      <w:r>
-        <w:rPr>
-          <w:lang w:val="en-CA"/>
-        </w:rPr>
-        <w:t>kacham</w:t>
-      </w:r>
-      <w:proofErr w:type="spellEnd"/>
-      <w:r>
-        <w:rPr>
-          <w:lang w:val="en-CA"/>
-        </w:rPr>
-        <w:t>/Documents/</w:t>
-      </w:r>
-      <w:proofErr w:type="spellStart"/>
-      <w:r>
-        <w:rPr>
-          <w:lang w:val="en-CA"/>
-        </w:rPr>
-        <w:t>scikit</w:t>
-      </w:r>
-      <w:proofErr w:type="spellEnd"/>
-      <w:r>
-        <w:rPr>
-          <w:lang w:val="en-CA"/>
-        </w:rPr>
-        <w:t xml:space="preserve">-learn directory. </w:t>
+        <w:t xml:space="preserve">Call this command from within the /home/kacham/Documents/scikit-learn directory. </w:t>
       </w:r>
       <w:r>
         <w:rPr>
@@ -8848,35 +7518,7 @@
         <w:rPr>
           <w:lang w:val="en-CA"/>
         </w:rPr>
-        <w:t>/home/</w:t>
-      </w:r>
-      <w:proofErr w:type="spellStart"/>
-      <w:r>
-        <w:rPr>
-          <w:lang w:val="en-CA"/>
-        </w:rPr>
-        <w:t>kacham</w:t>
-      </w:r>
-      <w:proofErr w:type="spellEnd"/>
-      <w:r>
-        <w:rPr>
-          <w:lang w:val="en-CA"/>
-        </w:rPr>
-        <w:t>/Documents/</w:t>
-      </w:r>
-      <w:proofErr w:type="spellStart"/>
-      <w:r>
-        <w:rPr>
-          <w:lang w:val="en-CA"/>
-        </w:rPr>
-        <w:t>put_in_sklearn</w:t>
-      </w:r>
-      <w:proofErr w:type="spellEnd"/>
-      <w:r>
-        <w:rPr>
-          <w:lang w:val="en-CA"/>
-        </w:rPr>
-        <w:t xml:space="preserve"> contains</w:t>
+        <w:t>/home/kacham/Documents/put_in_sklearn contains</w:t>
       </w:r>
       <w:r>
         <w:rPr>
@@ -8902,21 +7544,7 @@
           <w:lang w:val="en-CA"/>
         </w:rPr>
         <w:lastRenderedPageBreak/>
-        <w:t xml:space="preserve">a </w:t>
-      </w:r>
-      <w:proofErr w:type="spellStart"/>
-      <w:r>
-        <w:rPr>
-          <w:lang w:val="en-CA"/>
-        </w:rPr>
-        <w:t>gitignore</w:t>
-      </w:r>
-      <w:proofErr w:type="spellEnd"/>
-      <w:r>
-        <w:rPr>
-          <w:lang w:val="en-CA"/>
-        </w:rPr>
-        <w:t xml:space="preserve"> to facilitate </w:t>
+        <w:t xml:space="preserve">a gitignore to facilitate </w:t>
       </w:r>
       <w:r>
         <w:rPr>
@@ -8941,21 +7569,7 @@
         <w:rPr>
           <w:lang w:val="en-CA"/>
         </w:rPr>
-        <w:t xml:space="preserve">template_traces.py the general template for python trace calls. Remember to change the path of </w:t>
-      </w:r>
-      <w:proofErr w:type="spellStart"/>
-      <w:r>
-        <w:rPr>
-          <w:lang w:val="en-CA"/>
-        </w:rPr>
-        <w:t>tracelog</w:t>
-      </w:r>
-      <w:proofErr w:type="spellEnd"/>
-      <w:r>
-        <w:rPr>
-          <w:lang w:val="en-CA"/>
-        </w:rPr>
-        <w:t xml:space="preserve"> </w:t>
+        <w:t xml:space="preserve">template_traces.py the general template for python trace calls. Remember to change the path of tracelog </w:t>
       </w:r>
       <w:r>
         <w:rPr>
@@ -8967,21 +7581,7 @@
         <w:rPr>
           <w:lang w:val="en-CA"/>
         </w:rPr>
-        <w:t xml:space="preserve"> overwriting other </w:t>
-      </w:r>
-      <w:proofErr w:type="spellStart"/>
-      <w:r>
-        <w:rPr>
-          <w:lang w:val="en-CA"/>
-        </w:rPr>
-        <w:t>tracelogs</w:t>
-      </w:r>
-      <w:proofErr w:type="spellEnd"/>
-      <w:r>
-        <w:rPr>
-          <w:lang w:val="en-CA"/>
-        </w:rPr>
-        <w:t>.</w:t>
+        <w:t xml:space="preserve"> overwriting other tracelogs.</w:t>
       </w:r>
     </w:p>
     <w:p>
@@ -9006,21 +7606,7 @@
         <w:rPr>
           <w:lang w:val="en-CA"/>
         </w:rPr>
-        <w:t xml:space="preserve">.py the training script. Script for discrete values is on the first half while the script for continuous values is on the second half. Remember to change the paths of </w:t>
-      </w:r>
-      <w:proofErr w:type="spellStart"/>
-      <w:r>
-        <w:rPr>
-          <w:lang w:val="en-CA"/>
-        </w:rPr>
-        <w:t>tracelogs</w:t>
-      </w:r>
-      <w:proofErr w:type="spellEnd"/>
-      <w:r>
-        <w:rPr>
-          <w:lang w:val="en-CA"/>
-        </w:rPr>
-        <w:t xml:space="preserve"> at each issue analyzed.</w:t>
+        <w:t>.py the training script. Script for discrete values is on the first half while the script for continuous values is on the second half. Remember to change the paths of tracelogs at each issue analyzed.</w:t>
       </w:r>
     </w:p>
     <w:p>
@@ -9039,88 +7625,38 @@
         <w:rPr>
           <w:lang w:val="en-CA"/>
         </w:rPr>
-        <w:t xml:space="preserve">Results logs and </w:t>
-      </w:r>
-      <w:proofErr w:type="spellStart"/>
-      <w:r>
-        <w:rPr>
-          <w:lang w:val="en-CA"/>
-        </w:rPr>
-        <w:t>tracelogs:</w:t>
-      </w:r>
-      <w:proofErr w:type="spellEnd"/>
-    </w:p>
-    <w:p>
-      <w:pPr>
-        <w:rPr>
-          <w:lang w:val="en-CA"/>
-        </w:rPr>
-      </w:pPr>
-      <w:r>
-        <w:rPr>
-          <w:lang w:val="en-CA"/>
-        </w:rPr>
-        <w:t xml:space="preserve">The metrics, params and </w:t>
-      </w:r>
-      <w:proofErr w:type="spellStart"/>
-      <w:r>
-        <w:rPr>
-          <w:lang w:val="en-CA"/>
-        </w:rPr>
-        <w:t>tracelogs</w:t>
-      </w:r>
-      <w:proofErr w:type="spellEnd"/>
-      <w:r>
-        <w:rPr>
-          <w:lang w:val="en-CA"/>
-        </w:rPr>
-        <w:t xml:space="preserve"> (trace call logs) are stored in a local directory at </w:t>
-      </w:r>
-      <w:r>
-        <w:rPr>
-          <w:lang w:val="en-CA"/>
-        </w:rPr>
-        <w:t>/home/</w:t>
-      </w:r>
-      <w:proofErr w:type="spellStart"/>
-      <w:r>
-        <w:rPr>
-          <w:lang w:val="en-CA"/>
-        </w:rPr>
-        <w:t>kacham</w:t>
-      </w:r>
-      <w:proofErr w:type="spellEnd"/>
-      <w:r>
-        <w:rPr>
-          <w:lang w:val="en-CA"/>
-        </w:rPr>
-        <w:t>/</w:t>
-      </w:r>
-      <w:r>
-        <w:rPr>
-          <w:lang w:val="en-CA"/>
-        </w:rPr>
-        <w:t>Documents/</w:t>
-      </w:r>
-      <w:proofErr w:type="spellStart"/>
-      <w:r>
-        <w:rPr>
-          <w:lang w:val="en-CA"/>
-        </w:rPr>
-        <w:t>trace</w:t>
-      </w:r>
-      <w:r>
-        <w:rPr>
-          <w:lang w:val="en-CA"/>
-        </w:rPr>
-        <w:t>logs</w:t>
-      </w:r>
-      <w:proofErr w:type="spellEnd"/>
-      <w:r>
-        <w:rPr>
-          <w:lang w:val="en-CA"/>
-        </w:rPr>
-        <w:t>/</w:t>
+        <w:t>Results logs and tracelogs:</w:t>
+      </w:r>
+    </w:p>
+    <w:p>
+      <w:pPr>
+        <w:rPr>
+          <w:lang w:val="en-CA"/>
+        </w:rPr>
+      </w:pPr>
+      <w:r>
+        <w:rPr>
+          <w:lang w:val="en-CA"/>
+        </w:rPr>
+        <w:t xml:space="preserve">The metrics, params and tracelogs (trace call logs) are stored in a local directory at </w:t>
+      </w:r>
+      <w:r>
+        <w:rPr>
+          <w:lang w:val="en-CA"/>
+        </w:rPr>
+        <w:t>/home/kacham/</w:t>
+      </w:r>
+      <w:r>
+        <w:rPr>
+          <w:lang w:val="en-CA"/>
+        </w:rPr>
+        <w:t>Documents/trace</w:t>
+      </w:r>
+      <w:r>
+        <w:rPr>
+          <w:lang w:val="en-CA"/>
+        </w:rPr>
+        <w:t>logs/</w:t>
       </w:r>
     </w:p>
     <w:p>
@@ -9130,8 +7666,8 @@
           <w:lang w:val="en-CA"/>
         </w:rPr>
       </w:pPr>
-      <w:bookmarkStart w:id="17" w:name="_Toc29298550"/>
-      <w:bookmarkStart w:id="18" w:name="_Ref29308297"/>
+      <w:bookmarkStart w:id="17" w:name="_Ref29308297"/>
+      <w:bookmarkStart w:id="18" w:name="_Toc29659600"/>
       <w:r>
         <w:rPr>
           <w:lang w:val="en-CA"/>
@@ -9378,21 +7914,7 @@
         <w:rPr>
           <w:lang w:val="en-CA"/>
         </w:rPr>
-        <w:t xml:space="preserve"> </w:t>
-      </w:r>
-      <w:proofErr w:type="spellStart"/>
-      <w:r>
-        <w:rPr>
-          <w:lang w:val="en-CA"/>
-        </w:rPr>
-        <w:t>filepaths</w:t>
-      </w:r>
-      <w:proofErr w:type="spellEnd"/>
-      <w:r>
-        <w:rPr>
-          <w:lang w:val="en-CA"/>
-        </w:rPr>
-        <w:t xml:space="preserve"> of files to trace</w:t>
+        <w:t xml:space="preserve"> filepaths of files to trace</w:t>
       </w:r>
       <w:r>
         <w:rPr>
@@ -9604,27 +8126,7 @@
           <w:szCs w:val="18"/>
           <w:lang w:val="en-CA"/>
         </w:rPr>
-        <w:t>Command prompt call: python inserter.py (</w:t>
-      </w:r>
-      <w:proofErr w:type="spellStart"/>
-      <w:r>
-        <w:rPr>
-          <w:rFonts w:ascii="Lucida Console" w:hAnsi="Lucida Console" w:cs="Lucida Console"/>
-          <w:sz w:val="18"/>
-          <w:szCs w:val="18"/>
-          <w:lang w:val="en-CA"/>
-        </w:rPr>
-        <w:t>commit_sha</w:t>
-      </w:r>
-      <w:proofErr w:type="spellEnd"/>
-      <w:r>
-        <w:rPr>
-          <w:rFonts w:ascii="Lucida Console" w:hAnsi="Lucida Console" w:cs="Lucida Console"/>
-          <w:sz w:val="18"/>
-          <w:szCs w:val="18"/>
-          <w:lang w:val="en-CA"/>
-        </w:rPr>
-        <w:t>)</w:t>
+        <w:t>Command prompt call: python inserter.py (commit_sha)</w:t>
       </w:r>
     </w:p>
     <w:p>
@@ -9733,153 +8235,27 @@
         <w:rPr>
           <w:lang w:val="en-CA"/>
         </w:rPr>
-        <w:t xml:space="preserve">. </w:t>
-      </w:r>
-      <w:proofErr w:type="spellStart"/>
-      <w:r>
-        <w:rPr>
-          <w:lang w:val="en-CA"/>
-        </w:rPr>
-        <w:t>Lines_number</w:t>
-      </w:r>
-      <w:proofErr w:type="spellEnd"/>
-      <w:r>
-        <w:rPr>
-          <w:lang w:val="en-CA"/>
-        </w:rPr>
-        <w:t xml:space="preserve">, </w:t>
-      </w:r>
-      <w:proofErr w:type="spellStart"/>
-      <w:r>
-        <w:rPr>
-          <w:lang w:val="en-CA"/>
-        </w:rPr>
-        <w:t>files_contents_lines</w:t>
-      </w:r>
-      <w:proofErr w:type="spellEnd"/>
-      <w:r>
-        <w:rPr>
-          <w:lang w:val="en-CA"/>
-        </w:rPr>
-        <w:t xml:space="preserve">, </w:t>
-      </w:r>
-      <w:proofErr w:type="spellStart"/>
-      <w:r>
-        <w:rPr>
-          <w:lang w:val="en-CA"/>
-        </w:rPr>
-        <w:t>to_be_inserted_files_lines</w:t>
-      </w:r>
-      <w:proofErr w:type="spellEnd"/>
-      <w:r>
-        <w:rPr>
-          <w:lang w:val="en-CA"/>
-        </w:rPr>
-        <w:t xml:space="preserve"> and </w:t>
-      </w:r>
-      <w:proofErr w:type="spellStart"/>
-      <w:r>
-        <w:rPr>
-          <w:lang w:val="en-CA"/>
-        </w:rPr>
-        <w:t>insertable_lines</w:t>
-      </w:r>
-      <w:proofErr w:type="spellEnd"/>
-      <w:r>
-        <w:rPr>
-          <w:lang w:val="en-CA"/>
-        </w:rPr>
-        <w:t xml:space="preserve"> first dimension’s length will be the number of changed files at the commit.</w:t>
-      </w:r>
-      <w:r>
-        <w:rPr>
-          <w:lang w:val="en-CA"/>
-        </w:rPr>
-        <w:t xml:space="preserve"> </w:t>
-      </w:r>
-      <w:proofErr w:type="spellStart"/>
-      <w:r>
-        <w:rPr>
-          <w:lang w:val="en-CA"/>
-        </w:rPr>
-        <w:t>Lines_number</w:t>
-      </w:r>
-      <w:proofErr w:type="spellEnd"/>
-      <w:r>
-        <w:rPr>
-          <w:lang w:val="en-CA"/>
-        </w:rPr>
-        <w:t xml:space="preserve"> and </w:t>
-      </w:r>
-      <w:proofErr w:type="spellStart"/>
-      <w:r>
-        <w:rPr>
-          <w:lang w:val="en-CA"/>
-        </w:rPr>
-        <w:t>insertable_lines</w:t>
-      </w:r>
-      <w:proofErr w:type="spellEnd"/>
-      <w:r>
-        <w:rPr>
-          <w:lang w:val="en-CA"/>
-        </w:rPr>
-        <w:t xml:space="preserve"> second dimensions’ (each changed lines number) length will be the same and </w:t>
-      </w:r>
-      <w:proofErr w:type="spellStart"/>
-      <w:r>
-        <w:rPr>
-          <w:lang w:val="en-CA"/>
-        </w:rPr>
-        <w:t>files_contents_lines</w:t>
-      </w:r>
-      <w:proofErr w:type="spellEnd"/>
-      <w:r>
-        <w:rPr>
-          <w:lang w:val="en-CA"/>
-        </w:rPr>
-        <w:t xml:space="preserve"> and </w:t>
-      </w:r>
-      <w:proofErr w:type="spellStart"/>
-      <w:r>
-        <w:rPr>
-          <w:lang w:val="en-CA"/>
-        </w:rPr>
-        <w:t>to_be_inserted_files_lines</w:t>
-      </w:r>
-      <w:proofErr w:type="spellEnd"/>
-      <w:r>
-        <w:rPr>
-          <w:lang w:val="en-CA"/>
-        </w:rPr>
-        <w:t xml:space="preserve"> second dimensions’ (each file lines) length will be the same.</w:t>
-      </w:r>
-    </w:p>
-    <w:p>
-      <w:pPr>
-        <w:jc w:val="both"/>
-        <w:rPr>
-          <w:lang w:val="en-CA"/>
-        </w:rPr>
-      </w:pPr>
-      <w:r>
-        <w:rPr>
-          <w:lang w:val="en-CA"/>
-        </w:rPr>
-        <w:t xml:space="preserve">All </w:t>
-      </w:r>
-      <w:proofErr w:type="spellStart"/>
-      <w:r>
-        <w:rPr>
-          <w:lang w:val="en-CA"/>
-        </w:rPr>
-        <w:t>lines_numbers</w:t>
-      </w:r>
-      <w:proofErr w:type="spellEnd"/>
-      <w:r>
-        <w:rPr>
-          <w:lang w:val="en-CA"/>
-        </w:rPr>
-        <w:t xml:space="preserve"> and indexes in code are the real line number -1. Example: if the real changed line number is 138, the changed line index in the code will be 137.</w:t>
+        <w:t>. Lines_number, files_contents_lines, to_be_inserted_files_lines and insertable_lines first dimension’s length will be the number of changed files at the commit.</w:t>
+      </w:r>
+      <w:r>
+        <w:rPr>
+          <w:lang w:val="en-CA"/>
+        </w:rPr>
+        <w:t xml:space="preserve"> Lines_number and insertable_lines second dimensions’ (each changed lines number) length will be the same and files_contents_lines and to_be_inserted_files_lines second dimensions’ (each file lines) length will be the same.</w:t>
+      </w:r>
+    </w:p>
+    <w:p>
+      <w:pPr>
+        <w:jc w:val="both"/>
+        <w:rPr>
+          <w:lang w:val="en-CA"/>
+        </w:rPr>
+      </w:pPr>
+      <w:r>
+        <w:rPr>
+          <w:lang w:val="en-CA"/>
+        </w:rPr>
+        <w:t>All lines_numbers and indexes in code are the real line number -1. Example: if the real changed line number is 138, the changed line index in the code will be 137.</w:t>
       </w:r>
     </w:p>
     <w:p>
@@ -9967,21 +8343,7 @@
         <w:rPr>
           <w:lang w:val="en-CA"/>
         </w:rPr>
-        <w:t xml:space="preserve">Adapt the </w:t>
-      </w:r>
-      <w:proofErr w:type="spellStart"/>
-      <w:r>
-        <w:rPr>
-          <w:lang w:val="en-CA"/>
-        </w:rPr>
-        <w:t>analyzer_syntax</w:t>
-      </w:r>
-      <w:proofErr w:type="spellEnd"/>
-      <w:r>
-        <w:rPr>
-          <w:lang w:val="en-CA"/>
-        </w:rPr>
-        <w:t xml:space="preserve"> code to C syntax</w:t>
+        <w:t>Adapt the analyzer_syntax code to C syntax</w:t>
       </w:r>
     </w:p>
     <w:p>
@@ -10059,29 +8421,7 @@
         <w:rPr>
           <w:lang w:val="en-CA"/>
         </w:rPr>
-        <w:t xml:space="preserve">Skip insertion </w:t>
-      </w:r>
-      <w:proofErr w:type="gramStart"/>
-      <w:r>
-        <w:rPr>
-          <w:lang w:val="en-CA"/>
-        </w:rPr>
-        <w:t>of .</w:t>
-      </w:r>
-      <w:proofErr w:type="spellStart"/>
-      <w:r>
-        <w:rPr>
-          <w:lang w:val="en-CA"/>
-        </w:rPr>
-        <w:t>pxi</w:t>
-      </w:r>
-      <w:proofErr w:type="spellEnd"/>
-      <w:proofErr w:type="gramEnd"/>
-      <w:r>
-        <w:rPr>
-          <w:lang w:val="en-CA"/>
-        </w:rPr>
-        <w:t>, .pyx, etc. and non-python files</w:t>
+        <w:t>Skip insertion of .pxi, .pyx, etc. and non-python files</w:t>
       </w:r>
     </w:p>
     <w:p>
@@ -12667,7 +11007,7 @@
 </file>
 
 <file path=customXml/itemProps1.xml><?xml version="1.0" encoding="utf-8"?>
-<ds:datastoreItem xmlns:ds="http://schemas.openxmlformats.org/officeDocument/2006/customXml" ds:itemID="{503F93EF-A39F-45BB-9A1F-D90E37984A36}">
+<ds:datastoreItem xmlns:ds="http://schemas.openxmlformats.org/officeDocument/2006/customXml" ds:itemID="{713BFC3B-A75A-42C0-8CA7-82E617B772E1}">
   <ds:schemaRefs>
     <ds:schemaRef ds:uri="http://schemas.openxmlformats.org/officeDocument/2006/bibliography"/>
   </ds:schemaRefs>

</xml_diff>